<commit_message>
pushing revisions for user manual
</commit_message>
<xml_diff>
--- a/doc/User-Manual (1).docx
+++ b/doc/User-Manual (1).docx
@@ -1650,7 +1650,35 @@
         <w:rPr>
           <w:rFonts w:ascii="Open Sans" w:hAnsi="Open Sans" w:cs="Open Sans"/>
         </w:rPr>
-        <w:t xml:space="preserve">This manual is designed to guide and provide documentation to users who will use the developed systems of the said study. These said systems are coexisting and aim to help in modernizing the transportation system here in the Philippines. The features, functionalities, and other information are documented here to be accessed by readers, specifically future researchers and developers to help guide them navigate and to better understand this study. The said three systems are the loading system, fare management system, and the automated fare collection mobile application. The loading system is designed to allow the users of the automated fare collection mobile application to top up their accounts. Meanwhile, the automated fare collection system is designed mainly to generate tickets and claim payments via qr code with additional features such as simulating shortest path using dijkstra’s algorithm. Lastly, the fare management system is designed for monitoring and managing the loading system for the administrators to use with sales prediction from SARIMAX Algorithm which is integrated to the said system. The develop systems are interconnected using an online server thus it requires an internet connection to operate. </w:t>
+        <w:t xml:space="preserve">This manual is designed to guide and provide documentation to users who will use the developed systems of the said study. These said systems are coexisting and aim to help in modernizing the transportation system here in the Philippines. The features, functionalities, and other information are documented here to be accessed by readers, specifically future researchers and developers to help guide them navigate and to better understand this study. The said three systems are the loading system, fare management system, and the automated fare collection mobile application. The loading system is designed to allow the users of the automated fare collection mobile application to top up their accounts. Meanwhile, the automated fare collection system is designed mainly to generate tickets and claim payments via </w:t>
+      </w:r>
+      <w:proofErr w:type="spellStart"/>
+      <w:r>
+        <w:rPr>
+          <w:rFonts w:ascii="Open Sans" w:hAnsi="Open Sans" w:cs="Open Sans"/>
+        </w:rPr>
+        <w:t>qr</w:t>
+      </w:r>
+      <w:proofErr w:type="spellEnd"/>
+      <w:r>
+        <w:rPr>
+          <w:rFonts w:ascii="Open Sans" w:hAnsi="Open Sans" w:cs="Open Sans"/>
+        </w:rPr>
+        <w:t xml:space="preserve"> code with additional features such as simulating shortest path using </w:t>
+      </w:r>
+      <w:proofErr w:type="spellStart"/>
+      <w:r>
+        <w:rPr>
+          <w:rFonts w:ascii="Open Sans" w:hAnsi="Open Sans" w:cs="Open Sans"/>
+        </w:rPr>
+        <w:t>dijkstra’s</w:t>
+      </w:r>
+      <w:proofErr w:type="spellEnd"/>
+      <w:r>
+        <w:rPr>
+          <w:rFonts w:ascii="Open Sans" w:hAnsi="Open Sans" w:cs="Open Sans"/>
+        </w:rPr>
+        <w:t xml:space="preserve"> algorithm. Lastly, the fare management system is designed for monitoring and managing the loading system for the administrators to use with sales prediction from SARIMAX Algorithm which is integrated to the said system. The develop systems are interconnected using an online server thus it requires an internet connection to operate. </w:t>
       </w:r>
     </w:p>
     <w:p>
@@ -2875,7 +2903,25 @@
           <w:color w:val="000000"/>
           <w:lang w:val="en-PH"/>
         </w:rPr>
-        <w:t>Before using the mobile application and the softwares make sure to visit the links, read the documentations and download the necessary libraries.</w:t>
+        <w:t xml:space="preserve">Before using the mobile application and the </w:t>
+      </w:r>
+      <w:proofErr w:type="spellStart"/>
+      <w:r>
+        <w:rPr>
+          <w:rFonts w:ascii="Open Sans" w:eastAsia="Times New Roman" w:hAnsi="Open Sans" w:cs="Open Sans"/>
+          <w:color w:val="000000"/>
+          <w:lang w:val="en-PH"/>
+        </w:rPr>
+        <w:t>softwares</w:t>
+      </w:r>
+      <w:proofErr w:type="spellEnd"/>
+      <w:r>
+        <w:rPr>
+          <w:rFonts w:ascii="Open Sans" w:eastAsia="Times New Roman" w:hAnsi="Open Sans" w:cs="Open Sans"/>
+          <w:color w:val="000000"/>
+          <w:lang w:val="en-PH"/>
+        </w:rPr>
+        <w:t xml:space="preserve"> make sure to visit the links, read the documentations and download the necessary libraries.</w:t>
       </w:r>
     </w:p>
     <w:p>
@@ -3041,8 +3087,18 @@
           <w:color w:val="000000"/>
           <w:lang w:val="en-PH"/>
         </w:rPr>
-        <w:t>Advanced-HttpURLConnection</w:t>
-      </w:r>
+        <w:t>Advanced-</w:t>
+      </w:r>
+      <w:proofErr w:type="spellStart"/>
+      <w:r>
+        <w:rPr>
+          <w:rFonts w:ascii="Open Sans" w:eastAsia="Times New Roman" w:hAnsi="Open Sans" w:cs="Open Sans"/>
+          <w:color w:val="000000"/>
+          <w:lang w:val="en-PH"/>
+        </w:rPr>
+        <w:t>HttpURLConnection</w:t>
+      </w:r>
+      <w:proofErr w:type="spellEnd"/>
     </w:p>
     <w:p>
       <w:pPr>
@@ -3332,7 +3388,61 @@
           <w:color w:val="000000"/>
           <w:lang w:val="en-PH"/>
         </w:rPr>
-        <w:t>    implementation fileTree(dir: 'C:\\Users\\User\\AndroidStudioProjects\\MobileApp\\mysql-connector-java-8.0.23', include: ['*.aar', '*.jar'], exclude: [])</w:t>
+        <w:t xml:space="preserve">    implementation </w:t>
+      </w:r>
+      <w:proofErr w:type="spellStart"/>
+      <w:r>
+        <w:rPr>
+          <w:rFonts w:ascii="Source Code Pro" w:eastAsia="Times New Roman" w:hAnsi="Source Code Pro" w:cs="Open Sans"/>
+          <w:color w:val="000000"/>
+          <w:lang w:val="en-PH"/>
+        </w:rPr>
+        <w:t>fileTree</w:t>
+      </w:r>
+      <w:proofErr w:type="spellEnd"/>
+      <w:r>
+        <w:rPr>
+          <w:rFonts w:ascii="Source Code Pro" w:eastAsia="Times New Roman" w:hAnsi="Source Code Pro" w:cs="Open Sans"/>
+          <w:color w:val="000000"/>
+          <w:lang w:val="en-PH"/>
+        </w:rPr>
+        <w:t>(</w:t>
+      </w:r>
+      <w:proofErr w:type="spellStart"/>
+      <w:r>
+        <w:rPr>
+          <w:rFonts w:ascii="Source Code Pro" w:eastAsia="Times New Roman" w:hAnsi="Source Code Pro" w:cs="Open Sans"/>
+          <w:color w:val="000000"/>
+          <w:lang w:val="en-PH"/>
+        </w:rPr>
+        <w:t>dir</w:t>
+      </w:r>
+      <w:proofErr w:type="spellEnd"/>
+      <w:r>
+        <w:rPr>
+          <w:rFonts w:ascii="Source Code Pro" w:eastAsia="Times New Roman" w:hAnsi="Source Code Pro" w:cs="Open Sans"/>
+          <w:color w:val="000000"/>
+          <w:lang w:val="en-PH"/>
+        </w:rPr>
+        <w:t>: 'C:\\Users\\User\\AndroidStudioProjects\\MobileApp\\mysql-connector-java-8.0.23', include: ['*.</w:t>
+      </w:r>
+      <w:proofErr w:type="spellStart"/>
+      <w:r>
+        <w:rPr>
+          <w:rFonts w:ascii="Source Code Pro" w:eastAsia="Times New Roman" w:hAnsi="Source Code Pro" w:cs="Open Sans"/>
+          <w:color w:val="000000"/>
+          <w:lang w:val="en-PH"/>
+        </w:rPr>
+        <w:t>aar</w:t>
+      </w:r>
+      <w:proofErr w:type="spellEnd"/>
+      <w:r>
+        <w:rPr>
+          <w:rFonts w:ascii="Source Code Pro" w:eastAsia="Times New Roman" w:hAnsi="Source Code Pro" w:cs="Open Sans"/>
+          <w:color w:val="000000"/>
+          <w:lang w:val="en-PH"/>
+        </w:rPr>
+        <w:t>', '*.jar'], exclude: [])</w:t>
       </w:r>
     </w:p>
     <w:p>
@@ -3370,7 +3480,25 @@
           <w:color w:val="000000"/>
           <w:lang w:val="en-PH"/>
         </w:rPr>
-        <w:t>    testImplementation 'junit:junit:4.+'</w:t>
+        <w:t>    </w:t>
+      </w:r>
+      <w:proofErr w:type="spellStart"/>
+      <w:r>
+        <w:rPr>
+          <w:rFonts w:ascii="Source Code Pro" w:eastAsia="Times New Roman" w:hAnsi="Source Code Pro" w:cs="Open Sans"/>
+          <w:color w:val="000000"/>
+          <w:lang w:val="en-PH"/>
+        </w:rPr>
+        <w:t>testImplementation</w:t>
+      </w:r>
+      <w:proofErr w:type="spellEnd"/>
+      <w:r>
+        <w:rPr>
+          <w:rFonts w:ascii="Source Code Pro" w:eastAsia="Times New Roman" w:hAnsi="Source Code Pro" w:cs="Open Sans"/>
+          <w:color w:val="000000"/>
+          <w:lang w:val="en-PH"/>
+        </w:rPr>
+        <w:t xml:space="preserve"> 'junit:junit:4.+'</w:t>
       </w:r>
     </w:p>
     <w:p>
@@ -3389,7 +3517,25 @@
           <w:color w:val="000000"/>
           <w:lang w:val="en-PH"/>
         </w:rPr>
-        <w:t>    androidTestImplementation 'androidx.test.ext:junit:1.1.3'</w:t>
+        <w:t>    </w:t>
+      </w:r>
+      <w:proofErr w:type="spellStart"/>
+      <w:r>
+        <w:rPr>
+          <w:rFonts w:ascii="Source Code Pro" w:eastAsia="Times New Roman" w:hAnsi="Source Code Pro" w:cs="Open Sans"/>
+          <w:color w:val="000000"/>
+          <w:lang w:val="en-PH"/>
+        </w:rPr>
+        <w:t>androidTestImplementation</w:t>
+      </w:r>
+      <w:proofErr w:type="spellEnd"/>
+      <w:r>
+        <w:rPr>
+          <w:rFonts w:ascii="Source Code Pro" w:eastAsia="Times New Roman" w:hAnsi="Source Code Pro" w:cs="Open Sans"/>
+          <w:color w:val="000000"/>
+          <w:lang w:val="en-PH"/>
+        </w:rPr>
+        <w:t xml:space="preserve"> 'androidx.test.ext:junit:1.1.3'</w:t>
       </w:r>
     </w:p>
     <w:p>
@@ -3408,7 +3554,25 @@
           <w:color w:val="000000"/>
           <w:lang w:val="en-PH"/>
         </w:rPr>
-        <w:t>    androidTestImplementation 'androidx.test.espresso:espresso-core:3.4.0'</w:t>
+        <w:t>    </w:t>
+      </w:r>
+      <w:proofErr w:type="spellStart"/>
+      <w:r>
+        <w:rPr>
+          <w:rFonts w:ascii="Source Code Pro" w:eastAsia="Times New Roman" w:hAnsi="Source Code Pro" w:cs="Open Sans"/>
+          <w:color w:val="000000"/>
+          <w:lang w:val="en-PH"/>
+        </w:rPr>
+        <w:t>androidTestImplementation</w:t>
+      </w:r>
+      <w:proofErr w:type="spellEnd"/>
+      <w:r>
+        <w:rPr>
+          <w:rFonts w:ascii="Source Code Pro" w:eastAsia="Times New Roman" w:hAnsi="Source Code Pro" w:cs="Open Sans"/>
+          <w:color w:val="000000"/>
+          <w:lang w:val="en-PH"/>
+        </w:rPr>
+        <w:t xml:space="preserve"> 'androidx.test.espresso:espresso-core:3.4.0'</w:t>
       </w:r>
     </w:p>
     <w:p>
@@ -3669,8 +3833,18 @@
           <w:color w:val="000000"/>
           <w:lang w:val="en-PH"/>
         </w:rPr>
-        <w:t>    //generate qr</w:t>
-      </w:r>
+        <w:t xml:space="preserve">    //generate </w:t>
+      </w:r>
+      <w:proofErr w:type="spellStart"/>
+      <w:r>
+        <w:rPr>
+          <w:rFonts w:ascii="Source Code Pro" w:eastAsia="Times New Roman" w:hAnsi="Source Code Pro" w:cs="Open Sans"/>
+          <w:color w:val="000000"/>
+          <w:lang w:val="en-PH"/>
+        </w:rPr>
+        <w:t>qr</w:t>
+      </w:r>
+      <w:proofErr w:type="spellEnd"/>
     </w:p>
     <w:p>
       <w:pPr>
@@ -3726,7 +3900,25 @@
           <w:color w:val="000000"/>
           <w:lang w:val="en-PH"/>
         </w:rPr>
-        <w:t>    //qr reader</w:t>
+        <w:t>    //</w:t>
+      </w:r>
+      <w:proofErr w:type="spellStart"/>
+      <w:r>
+        <w:rPr>
+          <w:rFonts w:ascii="Source Code Pro" w:eastAsia="Times New Roman" w:hAnsi="Source Code Pro" w:cs="Open Sans"/>
+          <w:color w:val="000000"/>
+          <w:lang w:val="en-PH"/>
+        </w:rPr>
+        <w:t>qr</w:t>
+      </w:r>
+      <w:proofErr w:type="spellEnd"/>
+      <w:r>
+        <w:rPr>
+          <w:rFonts w:ascii="Source Code Pro" w:eastAsia="Times New Roman" w:hAnsi="Source Code Pro" w:cs="Open Sans"/>
+          <w:color w:val="000000"/>
+          <w:lang w:val="en-PH"/>
+        </w:rPr>
+        <w:t xml:space="preserve"> reader</w:t>
       </w:r>
     </w:p>
     <w:p>
@@ -3745,7 +3937,25 @@
           <w:color w:val="000000"/>
           <w:lang w:val="en-PH"/>
         </w:rPr>
-        <w:t>    def camerax_version = "1.0.0-beta07"</w:t>
+        <w:t xml:space="preserve">    def </w:t>
+      </w:r>
+      <w:proofErr w:type="spellStart"/>
+      <w:r>
+        <w:rPr>
+          <w:rFonts w:ascii="Source Code Pro" w:eastAsia="Times New Roman" w:hAnsi="Source Code Pro" w:cs="Open Sans"/>
+          <w:color w:val="000000"/>
+          <w:lang w:val="en-PH"/>
+        </w:rPr>
+        <w:t>camerax_version</w:t>
+      </w:r>
+      <w:proofErr w:type="spellEnd"/>
+      <w:r>
+        <w:rPr>
+          <w:rFonts w:ascii="Source Code Pro" w:eastAsia="Times New Roman" w:hAnsi="Source Code Pro" w:cs="Open Sans"/>
+          <w:color w:val="000000"/>
+          <w:lang w:val="en-PH"/>
+        </w:rPr>
+        <w:t xml:space="preserve"> = "1.0.0-beta07"</w:t>
       </w:r>
     </w:p>
     <w:p>
@@ -3764,7 +3974,25 @@
           <w:color w:val="000000"/>
           <w:lang w:val="en-PH"/>
         </w:rPr>
-        <w:t>    implementation "androidx.camera:camera-camera2:$camerax_version"</w:t>
+        <w:t>    implementation "androidx.camera:camera-camera2:$</w:t>
+      </w:r>
+      <w:proofErr w:type="spellStart"/>
+      <w:r>
+        <w:rPr>
+          <w:rFonts w:ascii="Source Code Pro" w:eastAsia="Times New Roman" w:hAnsi="Source Code Pro" w:cs="Open Sans"/>
+          <w:color w:val="000000"/>
+          <w:lang w:val="en-PH"/>
+        </w:rPr>
+        <w:t>camerax_version</w:t>
+      </w:r>
+      <w:proofErr w:type="spellEnd"/>
+      <w:r>
+        <w:rPr>
+          <w:rFonts w:ascii="Source Code Pro" w:eastAsia="Times New Roman" w:hAnsi="Source Code Pro" w:cs="Open Sans"/>
+          <w:color w:val="000000"/>
+          <w:lang w:val="en-PH"/>
+        </w:rPr>
+        <w:t>"</w:t>
       </w:r>
     </w:p>
     <w:p>
@@ -3783,7 +4011,43 @@
           <w:color w:val="000000"/>
           <w:lang w:val="en-PH"/>
         </w:rPr>
-        <w:t>    implementation "androidx.camera:camera-lifecycle:$camerax_version"</w:t>
+        <w:t>    implementation "</w:t>
+      </w:r>
+      <w:proofErr w:type="spellStart"/>
+      <w:r>
+        <w:rPr>
+          <w:rFonts w:ascii="Source Code Pro" w:eastAsia="Times New Roman" w:hAnsi="Source Code Pro" w:cs="Open Sans"/>
+          <w:color w:val="000000"/>
+          <w:lang w:val="en-PH"/>
+        </w:rPr>
+        <w:t>androidx.camera:camera-lifecycle</w:t>
+      </w:r>
+      <w:proofErr w:type="spellEnd"/>
+      <w:r>
+        <w:rPr>
+          <w:rFonts w:ascii="Source Code Pro" w:eastAsia="Times New Roman" w:hAnsi="Source Code Pro" w:cs="Open Sans"/>
+          <w:color w:val="000000"/>
+          <w:lang w:val="en-PH"/>
+        </w:rPr>
+        <w:t>:$</w:t>
+      </w:r>
+      <w:proofErr w:type="spellStart"/>
+      <w:r>
+        <w:rPr>
+          <w:rFonts w:ascii="Source Code Pro" w:eastAsia="Times New Roman" w:hAnsi="Source Code Pro" w:cs="Open Sans"/>
+          <w:color w:val="000000"/>
+          <w:lang w:val="en-PH"/>
+        </w:rPr>
+        <w:t>camerax_version</w:t>
+      </w:r>
+      <w:proofErr w:type="spellEnd"/>
+      <w:r>
+        <w:rPr>
+          <w:rFonts w:ascii="Source Code Pro" w:eastAsia="Times New Roman" w:hAnsi="Source Code Pro" w:cs="Open Sans"/>
+          <w:color w:val="000000"/>
+          <w:lang w:val="en-PH"/>
+        </w:rPr>
+        <w:t>"</w:t>
       </w:r>
     </w:p>
     <w:p>
@@ -4209,6 +4473,135 @@
     </w:p>
     <w:p>
       <w:pPr>
+        <w:spacing w:line="360" w:lineRule="auto"/>
+        <w:ind w:left="2160"/>
+        <w:rPr>
+          <w:rFonts w:ascii="Open Sans" w:hAnsi="Open Sans" w:cs="Open Sans"/>
+        </w:rPr>
+      </w:pPr>
+      <w:r>
+        <w:rPr>
+          <w:rFonts w:ascii="Courier New" w:hAnsi="Courier New" w:cs="Courier New"/>
+          <w:noProof/>
+          <w:sz w:val="24"/>
+          <w:szCs w:val="24"/>
+        </w:rPr>
+        <w:drawing>
+          <wp:anchor distT="0" distB="0" distL="114300" distR="114300" simplePos="0" relativeHeight="251661312" behindDoc="0" locked="0" layoutInCell="1" hidden="0" allowOverlap="1" wp14:anchorId="0C284197" wp14:editId="33738859">
+            <wp:simplePos x="0" y="0"/>
+            <wp:positionH relativeFrom="margin">
+              <wp:posOffset>2266950</wp:posOffset>
+            </wp:positionH>
+            <wp:positionV relativeFrom="paragraph">
+              <wp:posOffset>92709</wp:posOffset>
+            </wp:positionV>
+            <wp:extent cx="1228725" cy="1952625"/>
+            <wp:effectExtent l="0" t="0" r="9525" b="9525"/>
+            <wp:wrapNone/>
+            <wp:docPr id="67" name="image41.png"/>
+            <wp:cNvGraphicFramePr/>
+            <a:graphic xmlns:a="http://schemas.openxmlformats.org/drawingml/2006/main">
+              <a:graphicData uri="http://schemas.openxmlformats.org/drawingml/2006/picture">
+                <pic:pic xmlns:pic="http://schemas.openxmlformats.org/drawingml/2006/picture">
+                  <pic:nvPicPr>
+                    <pic:cNvPr id="0" name="image41.png"/>
+                    <pic:cNvPicPr preferRelativeResize="0"/>
+                  </pic:nvPicPr>
+                  <pic:blipFill>
+                    <a:blip r:embed="rId9"/>
+                    <a:srcRect/>
+                    <a:stretch>
+                      <a:fillRect/>
+                    </a:stretch>
+                  </pic:blipFill>
+                  <pic:spPr>
+                    <a:xfrm>
+                      <a:off x="0" y="0"/>
+                      <a:ext cx="1228725" cy="1952625"/>
+                    </a:xfrm>
+                    <a:prstGeom prst="rect">
+                      <a:avLst/>
+                    </a:prstGeom>
+                    <a:ln/>
+                  </pic:spPr>
+                </pic:pic>
+              </a:graphicData>
+            </a:graphic>
+            <wp14:sizeRelH relativeFrom="margin">
+              <wp14:pctWidth>0</wp14:pctWidth>
+            </wp14:sizeRelH>
+            <wp14:sizeRelV relativeFrom="margin">
+              <wp14:pctHeight>0</wp14:pctHeight>
+            </wp14:sizeRelV>
+          </wp:anchor>
+        </w:drawing>
+      </w:r>
+    </w:p>
+    <w:p>
+      <w:pPr>
+        <w:spacing w:line="360" w:lineRule="auto"/>
+        <w:ind w:left="2160"/>
+        <w:rPr>
+          <w:rFonts w:ascii="Open Sans" w:hAnsi="Open Sans" w:cs="Open Sans"/>
+        </w:rPr>
+      </w:pPr>
+    </w:p>
+    <w:p>
+      <w:pPr>
+        <w:spacing w:line="360" w:lineRule="auto"/>
+        <w:ind w:left="2160"/>
+        <w:rPr>
+          <w:rFonts w:ascii="Open Sans" w:hAnsi="Open Sans" w:cs="Open Sans"/>
+        </w:rPr>
+      </w:pPr>
+    </w:p>
+    <w:p>
+      <w:pPr>
+        <w:spacing w:line="360" w:lineRule="auto"/>
+        <w:ind w:left="2160"/>
+        <w:rPr>
+          <w:rFonts w:ascii="Open Sans" w:hAnsi="Open Sans" w:cs="Open Sans"/>
+        </w:rPr>
+      </w:pPr>
+    </w:p>
+    <w:p>
+      <w:pPr>
+        <w:spacing w:line="360" w:lineRule="auto"/>
+        <w:ind w:left="2160"/>
+        <w:rPr>
+          <w:rFonts w:ascii="Open Sans" w:hAnsi="Open Sans" w:cs="Open Sans"/>
+        </w:rPr>
+      </w:pPr>
+    </w:p>
+    <w:p>
+      <w:pPr>
+        <w:spacing w:line="360" w:lineRule="auto"/>
+        <w:ind w:left="2160"/>
+        <w:rPr>
+          <w:rFonts w:ascii="Open Sans" w:hAnsi="Open Sans" w:cs="Open Sans"/>
+        </w:rPr>
+      </w:pPr>
+    </w:p>
+    <w:p>
+      <w:pPr>
+        <w:spacing w:line="360" w:lineRule="auto"/>
+        <w:ind w:left="2160"/>
+        <w:rPr>
+          <w:rFonts w:ascii="Open Sans" w:hAnsi="Open Sans" w:cs="Open Sans"/>
+        </w:rPr>
+      </w:pPr>
+    </w:p>
+    <w:p>
+      <w:pPr>
+        <w:spacing w:line="360" w:lineRule="auto"/>
+        <w:ind w:left="2160"/>
+        <w:rPr>
+          <w:rFonts w:ascii="Open Sans" w:hAnsi="Open Sans" w:cs="Open Sans"/>
+        </w:rPr>
+      </w:pPr>
+    </w:p>
+    <w:p>
+      <w:pPr>
         <w:numPr>
           <w:ilvl w:val="0"/>
           <w:numId w:val="2"/>
@@ -4282,6 +4675,162 @@
     </w:p>
     <w:p>
       <w:pPr>
+        <w:spacing w:line="360" w:lineRule="auto"/>
+        <w:ind w:left="2160"/>
+        <w:rPr>
+          <w:rFonts w:ascii="Open Sans" w:hAnsi="Open Sans" w:cs="Open Sans"/>
+        </w:rPr>
+      </w:pPr>
+      <w:r>
+        <w:rPr>
+          <w:rFonts w:ascii="Courier New" w:hAnsi="Courier New" w:cs="Courier New"/>
+          <w:noProof/>
+          <w:sz w:val="24"/>
+          <w:szCs w:val="24"/>
+        </w:rPr>
+        <w:drawing>
+          <wp:anchor distT="0" distB="0" distL="114300" distR="114300" simplePos="0" relativeHeight="251663360" behindDoc="0" locked="0" layoutInCell="1" hidden="0" allowOverlap="1" wp14:anchorId="14280A7F" wp14:editId="3529A960">
+            <wp:simplePos x="0" y="0"/>
+            <wp:positionH relativeFrom="margin">
+              <wp:posOffset>2238375</wp:posOffset>
+            </wp:positionH>
+            <wp:positionV relativeFrom="paragraph">
+              <wp:posOffset>163830</wp:posOffset>
+            </wp:positionV>
+            <wp:extent cx="1266825" cy="2105025"/>
+            <wp:effectExtent l="0" t="0" r="9525" b="9525"/>
+            <wp:wrapNone/>
+            <wp:docPr id="53" name="image35.png"/>
+            <wp:cNvGraphicFramePr/>
+            <a:graphic xmlns:a="http://schemas.openxmlformats.org/drawingml/2006/main">
+              <a:graphicData uri="http://schemas.openxmlformats.org/drawingml/2006/picture">
+                <pic:pic xmlns:pic="http://schemas.openxmlformats.org/drawingml/2006/picture">
+                  <pic:nvPicPr>
+                    <pic:cNvPr id="0" name="image35.png"/>
+                    <pic:cNvPicPr preferRelativeResize="0"/>
+                  </pic:nvPicPr>
+                  <pic:blipFill>
+                    <a:blip r:embed="rId10"/>
+                    <a:srcRect/>
+                    <a:stretch>
+                      <a:fillRect/>
+                    </a:stretch>
+                  </pic:blipFill>
+                  <pic:spPr>
+                    <a:xfrm>
+                      <a:off x="0" y="0"/>
+                      <a:ext cx="1266825" cy="2105025"/>
+                    </a:xfrm>
+                    <a:prstGeom prst="rect">
+                      <a:avLst/>
+                    </a:prstGeom>
+                    <a:ln/>
+                  </pic:spPr>
+                </pic:pic>
+              </a:graphicData>
+            </a:graphic>
+            <wp14:sizeRelH relativeFrom="margin">
+              <wp14:pctWidth>0</wp14:pctWidth>
+            </wp14:sizeRelH>
+            <wp14:sizeRelV relativeFrom="margin">
+              <wp14:pctHeight>0</wp14:pctHeight>
+            </wp14:sizeRelV>
+          </wp:anchor>
+        </w:drawing>
+      </w:r>
+    </w:p>
+    <w:p>
+      <w:pPr>
+        <w:spacing w:line="360" w:lineRule="auto"/>
+        <w:ind w:left="2160"/>
+        <w:rPr>
+          <w:rFonts w:ascii="Open Sans" w:hAnsi="Open Sans" w:cs="Open Sans"/>
+        </w:rPr>
+      </w:pPr>
+    </w:p>
+    <w:p>
+      <w:pPr>
+        <w:spacing w:line="360" w:lineRule="auto"/>
+        <w:ind w:left="2160"/>
+        <w:rPr>
+          <w:rFonts w:ascii="Open Sans" w:hAnsi="Open Sans" w:cs="Open Sans"/>
+        </w:rPr>
+      </w:pPr>
+    </w:p>
+    <w:p>
+      <w:pPr>
+        <w:spacing w:line="360" w:lineRule="auto"/>
+        <w:ind w:left="2160"/>
+        <w:rPr>
+          <w:rFonts w:ascii="Open Sans" w:hAnsi="Open Sans" w:cs="Open Sans"/>
+        </w:rPr>
+      </w:pPr>
+    </w:p>
+    <w:p>
+      <w:pPr>
+        <w:spacing w:line="360" w:lineRule="auto"/>
+        <w:ind w:left="2160"/>
+        <w:rPr>
+          <w:rFonts w:ascii="Open Sans" w:hAnsi="Open Sans" w:cs="Open Sans"/>
+        </w:rPr>
+      </w:pPr>
+    </w:p>
+    <w:p>
+      <w:pPr>
+        <w:spacing w:line="360" w:lineRule="auto"/>
+        <w:ind w:left="2160"/>
+        <w:rPr>
+          <w:rFonts w:ascii="Open Sans" w:hAnsi="Open Sans" w:cs="Open Sans"/>
+        </w:rPr>
+      </w:pPr>
+    </w:p>
+    <w:p>
+      <w:pPr>
+        <w:spacing w:line="360" w:lineRule="auto"/>
+        <w:ind w:left="2160"/>
+        <w:rPr>
+          <w:rFonts w:ascii="Open Sans" w:hAnsi="Open Sans" w:cs="Open Sans"/>
+        </w:rPr>
+      </w:pPr>
+    </w:p>
+    <w:p>
+      <w:pPr>
+        <w:spacing w:line="360" w:lineRule="auto"/>
+        <w:ind w:left="2160"/>
+        <w:rPr>
+          <w:rFonts w:ascii="Open Sans" w:hAnsi="Open Sans" w:cs="Open Sans"/>
+        </w:rPr>
+      </w:pPr>
+    </w:p>
+    <w:p>
+      <w:pPr>
+        <w:spacing w:line="360" w:lineRule="auto"/>
+        <w:ind w:left="2160"/>
+        <w:rPr>
+          <w:rFonts w:ascii="Open Sans" w:hAnsi="Open Sans" w:cs="Open Sans"/>
+        </w:rPr>
+      </w:pPr>
+    </w:p>
+    <w:p>
+      <w:pPr>
+        <w:spacing w:line="360" w:lineRule="auto"/>
+        <w:ind w:left="2160"/>
+        <w:rPr>
+          <w:rFonts w:ascii="Open Sans" w:hAnsi="Open Sans" w:cs="Open Sans"/>
+        </w:rPr>
+      </w:pPr>
+    </w:p>
+    <w:p>
+      <w:pPr>
+        <w:spacing w:line="360" w:lineRule="auto"/>
+        <w:ind w:left="2160"/>
+        <w:rPr>
+          <w:rFonts w:ascii="Open Sans" w:hAnsi="Open Sans" w:cs="Open Sans"/>
+        </w:rPr>
+      </w:pPr>
+    </w:p>
+    <w:p>
+      <w:pPr>
         <w:numPr>
           <w:ilvl w:val="0"/>
           <w:numId w:val="17"/>
@@ -4336,6 +4885,144 @@
     </w:p>
     <w:p>
       <w:pPr>
+        <w:spacing w:line="360" w:lineRule="auto"/>
+        <w:ind w:left="2160"/>
+        <w:rPr>
+          <w:rFonts w:ascii="Open Sans" w:hAnsi="Open Sans" w:cs="Open Sans"/>
+        </w:rPr>
+      </w:pPr>
+      <w:r>
+        <w:rPr>
+          <w:rFonts w:ascii="Courier New" w:hAnsi="Courier New" w:cs="Courier New"/>
+          <w:noProof/>
+          <w:sz w:val="24"/>
+          <w:szCs w:val="24"/>
+        </w:rPr>
+        <w:drawing>
+          <wp:anchor distT="0" distB="0" distL="114300" distR="114300" simplePos="0" relativeHeight="251665408" behindDoc="0" locked="0" layoutInCell="1" hidden="0" allowOverlap="1" wp14:anchorId="182E4648" wp14:editId="44A7A8AD">
+            <wp:simplePos x="0" y="0"/>
+            <wp:positionH relativeFrom="margin">
+              <wp:posOffset>2009775</wp:posOffset>
+            </wp:positionH>
+            <wp:positionV relativeFrom="paragraph">
+              <wp:posOffset>62864</wp:posOffset>
+            </wp:positionV>
+            <wp:extent cx="1209675" cy="2219325"/>
+            <wp:effectExtent l="0" t="0" r="9525" b="9525"/>
+            <wp:wrapNone/>
+            <wp:docPr id="71" name="image55.png"/>
+            <wp:cNvGraphicFramePr/>
+            <a:graphic xmlns:a="http://schemas.openxmlformats.org/drawingml/2006/main">
+              <a:graphicData uri="http://schemas.openxmlformats.org/drawingml/2006/picture">
+                <pic:pic xmlns:pic="http://schemas.openxmlformats.org/drawingml/2006/picture">
+                  <pic:nvPicPr>
+                    <pic:cNvPr id="0" name="image55.png"/>
+                    <pic:cNvPicPr preferRelativeResize="0"/>
+                  </pic:nvPicPr>
+                  <pic:blipFill>
+                    <a:blip r:embed="rId11"/>
+                    <a:srcRect/>
+                    <a:stretch>
+                      <a:fillRect/>
+                    </a:stretch>
+                  </pic:blipFill>
+                  <pic:spPr>
+                    <a:xfrm>
+                      <a:off x="0" y="0"/>
+                      <a:ext cx="1209675" cy="2219325"/>
+                    </a:xfrm>
+                    <a:prstGeom prst="rect">
+                      <a:avLst/>
+                    </a:prstGeom>
+                    <a:ln/>
+                  </pic:spPr>
+                </pic:pic>
+              </a:graphicData>
+            </a:graphic>
+            <wp14:sizeRelH relativeFrom="margin">
+              <wp14:pctWidth>0</wp14:pctWidth>
+            </wp14:sizeRelH>
+            <wp14:sizeRelV relativeFrom="margin">
+              <wp14:pctHeight>0</wp14:pctHeight>
+            </wp14:sizeRelV>
+          </wp:anchor>
+        </w:drawing>
+      </w:r>
+    </w:p>
+    <w:p>
+      <w:pPr>
+        <w:spacing w:line="360" w:lineRule="auto"/>
+        <w:ind w:left="2160"/>
+        <w:rPr>
+          <w:rFonts w:ascii="Open Sans" w:hAnsi="Open Sans" w:cs="Open Sans"/>
+        </w:rPr>
+      </w:pPr>
+    </w:p>
+    <w:p>
+      <w:pPr>
+        <w:spacing w:line="360" w:lineRule="auto"/>
+        <w:ind w:left="2160"/>
+        <w:rPr>
+          <w:rFonts w:ascii="Open Sans" w:hAnsi="Open Sans" w:cs="Open Sans"/>
+        </w:rPr>
+      </w:pPr>
+    </w:p>
+    <w:p>
+      <w:pPr>
+        <w:spacing w:line="360" w:lineRule="auto"/>
+        <w:ind w:left="2160"/>
+        <w:rPr>
+          <w:rFonts w:ascii="Open Sans" w:hAnsi="Open Sans" w:cs="Open Sans"/>
+        </w:rPr>
+      </w:pPr>
+    </w:p>
+    <w:p>
+      <w:pPr>
+        <w:spacing w:line="360" w:lineRule="auto"/>
+        <w:ind w:left="2160"/>
+        <w:rPr>
+          <w:rFonts w:ascii="Open Sans" w:hAnsi="Open Sans" w:cs="Open Sans"/>
+        </w:rPr>
+      </w:pPr>
+    </w:p>
+    <w:p>
+      <w:pPr>
+        <w:spacing w:line="360" w:lineRule="auto"/>
+        <w:ind w:left="2160"/>
+        <w:rPr>
+          <w:rFonts w:ascii="Open Sans" w:hAnsi="Open Sans" w:cs="Open Sans"/>
+        </w:rPr>
+      </w:pPr>
+    </w:p>
+    <w:p>
+      <w:pPr>
+        <w:spacing w:line="360" w:lineRule="auto"/>
+        <w:ind w:left="2160"/>
+        <w:rPr>
+          <w:rFonts w:ascii="Open Sans" w:hAnsi="Open Sans" w:cs="Open Sans"/>
+        </w:rPr>
+      </w:pPr>
+    </w:p>
+    <w:p>
+      <w:pPr>
+        <w:spacing w:line="360" w:lineRule="auto"/>
+        <w:ind w:left="2160"/>
+        <w:rPr>
+          <w:rFonts w:ascii="Open Sans" w:hAnsi="Open Sans" w:cs="Open Sans"/>
+        </w:rPr>
+      </w:pPr>
+    </w:p>
+    <w:p>
+      <w:pPr>
+        <w:spacing w:line="360" w:lineRule="auto"/>
+        <w:ind w:left="2160"/>
+        <w:rPr>
+          <w:rFonts w:ascii="Open Sans" w:hAnsi="Open Sans" w:cs="Open Sans"/>
+        </w:rPr>
+      </w:pPr>
+    </w:p>
+    <w:p>
+      <w:pPr>
         <w:numPr>
           <w:ilvl w:val="0"/>
           <w:numId w:val="35"/>
@@ -4408,6 +5095,171 @@
     </w:p>
     <w:p>
       <w:pPr>
+        <w:spacing w:line="360" w:lineRule="auto"/>
+        <w:ind w:left="2160"/>
+        <w:rPr>
+          <w:rFonts w:ascii="Open Sans" w:hAnsi="Open Sans" w:cs="Open Sans"/>
+        </w:rPr>
+      </w:pPr>
+      <w:r>
+        <w:rPr>
+          <w:rFonts w:ascii="Courier New" w:hAnsi="Courier New" w:cs="Courier New"/>
+          <w:noProof/>
+          <w:sz w:val="24"/>
+          <w:szCs w:val="24"/>
+        </w:rPr>
+        <w:drawing>
+          <wp:anchor distT="0" distB="0" distL="114300" distR="114300" simplePos="0" relativeHeight="251667456" behindDoc="0" locked="0" layoutInCell="1" hidden="0" allowOverlap="1" wp14:anchorId="23CA3B8B" wp14:editId="4C97F57B">
+            <wp:simplePos x="0" y="0"/>
+            <wp:positionH relativeFrom="margin">
+              <wp:posOffset>2038350</wp:posOffset>
+            </wp:positionH>
+            <wp:positionV relativeFrom="paragraph">
+              <wp:posOffset>10795</wp:posOffset>
+            </wp:positionV>
+            <wp:extent cx="1228725" cy="2076450"/>
+            <wp:effectExtent l="0" t="0" r="9525" b="0"/>
+            <wp:wrapNone/>
+            <wp:docPr id="18" name="image1.png"/>
+            <wp:cNvGraphicFramePr/>
+            <a:graphic xmlns:a="http://schemas.openxmlformats.org/drawingml/2006/main">
+              <a:graphicData uri="http://schemas.openxmlformats.org/drawingml/2006/picture">
+                <pic:pic xmlns:pic="http://schemas.openxmlformats.org/drawingml/2006/picture">
+                  <pic:nvPicPr>
+                    <pic:cNvPr id="0" name="image1.png"/>
+                    <pic:cNvPicPr preferRelativeResize="0"/>
+                  </pic:nvPicPr>
+                  <pic:blipFill>
+                    <a:blip r:embed="rId12"/>
+                    <a:srcRect/>
+                    <a:stretch>
+                      <a:fillRect/>
+                    </a:stretch>
+                  </pic:blipFill>
+                  <pic:spPr>
+                    <a:xfrm>
+                      <a:off x="0" y="0"/>
+                      <a:ext cx="1228725" cy="2076450"/>
+                    </a:xfrm>
+                    <a:prstGeom prst="rect">
+                      <a:avLst/>
+                    </a:prstGeom>
+                    <a:ln/>
+                  </pic:spPr>
+                </pic:pic>
+              </a:graphicData>
+            </a:graphic>
+            <wp14:sizeRelH relativeFrom="margin">
+              <wp14:pctWidth>0</wp14:pctWidth>
+            </wp14:sizeRelH>
+            <wp14:sizeRelV relativeFrom="margin">
+              <wp14:pctHeight>0</wp14:pctHeight>
+            </wp14:sizeRelV>
+          </wp:anchor>
+        </w:drawing>
+      </w:r>
+    </w:p>
+    <w:p>
+      <w:pPr>
+        <w:spacing w:line="360" w:lineRule="auto"/>
+        <w:ind w:left="2160"/>
+        <w:rPr>
+          <w:rFonts w:ascii="Open Sans" w:hAnsi="Open Sans" w:cs="Open Sans"/>
+        </w:rPr>
+      </w:pPr>
+    </w:p>
+    <w:p>
+      <w:pPr>
+        <w:spacing w:line="360" w:lineRule="auto"/>
+        <w:ind w:left="2160"/>
+        <w:rPr>
+          <w:rFonts w:ascii="Open Sans" w:hAnsi="Open Sans" w:cs="Open Sans"/>
+        </w:rPr>
+      </w:pPr>
+    </w:p>
+    <w:p>
+      <w:pPr>
+        <w:spacing w:line="360" w:lineRule="auto"/>
+        <w:ind w:left="2160"/>
+        <w:rPr>
+          <w:rFonts w:ascii="Open Sans" w:hAnsi="Open Sans" w:cs="Open Sans"/>
+        </w:rPr>
+      </w:pPr>
+    </w:p>
+    <w:p>
+      <w:pPr>
+        <w:spacing w:line="360" w:lineRule="auto"/>
+        <w:ind w:left="2160"/>
+        <w:rPr>
+          <w:rFonts w:ascii="Open Sans" w:hAnsi="Open Sans" w:cs="Open Sans"/>
+        </w:rPr>
+      </w:pPr>
+    </w:p>
+    <w:p>
+      <w:pPr>
+        <w:spacing w:line="360" w:lineRule="auto"/>
+        <w:ind w:left="2160"/>
+        <w:rPr>
+          <w:rFonts w:ascii="Open Sans" w:hAnsi="Open Sans" w:cs="Open Sans"/>
+        </w:rPr>
+      </w:pPr>
+    </w:p>
+    <w:p>
+      <w:pPr>
+        <w:spacing w:line="360" w:lineRule="auto"/>
+        <w:ind w:left="2160"/>
+        <w:rPr>
+          <w:rFonts w:ascii="Open Sans" w:hAnsi="Open Sans" w:cs="Open Sans"/>
+        </w:rPr>
+      </w:pPr>
+    </w:p>
+    <w:p>
+      <w:pPr>
+        <w:spacing w:line="360" w:lineRule="auto"/>
+        <w:ind w:left="2160"/>
+        <w:rPr>
+          <w:rFonts w:ascii="Open Sans" w:hAnsi="Open Sans" w:cs="Open Sans"/>
+        </w:rPr>
+      </w:pPr>
+    </w:p>
+    <w:p>
+      <w:pPr>
+        <w:spacing w:line="360" w:lineRule="auto"/>
+        <w:ind w:left="2160"/>
+        <w:rPr>
+          <w:rFonts w:ascii="Open Sans" w:hAnsi="Open Sans" w:cs="Open Sans"/>
+        </w:rPr>
+      </w:pPr>
+    </w:p>
+    <w:p>
+      <w:pPr>
+        <w:spacing w:line="360" w:lineRule="auto"/>
+        <w:ind w:left="2160"/>
+        <w:rPr>
+          <w:rFonts w:ascii="Open Sans" w:hAnsi="Open Sans" w:cs="Open Sans"/>
+        </w:rPr>
+      </w:pPr>
+    </w:p>
+    <w:p>
+      <w:pPr>
+        <w:spacing w:line="360" w:lineRule="auto"/>
+        <w:ind w:left="2160"/>
+        <w:rPr>
+          <w:rFonts w:ascii="Open Sans" w:hAnsi="Open Sans" w:cs="Open Sans"/>
+        </w:rPr>
+      </w:pPr>
+    </w:p>
+    <w:p>
+      <w:pPr>
+        <w:spacing w:line="360" w:lineRule="auto"/>
+        <w:ind w:left="2160"/>
+        <w:rPr>
+          <w:rFonts w:ascii="Open Sans" w:hAnsi="Open Sans" w:cs="Open Sans"/>
+        </w:rPr>
+      </w:pPr>
+    </w:p>
+    <w:p>
+      <w:pPr>
         <w:numPr>
           <w:ilvl w:val="0"/>
           <w:numId w:val="5"/>
@@ -4570,6 +5422,144 @@
     </w:p>
     <w:p>
       <w:pPr>
+        <w:spacing w:line="360" w:lineRule="auto"/>
+        <w:ind w:left="2160"/>
+        <w:rPr>
+          <w:rFonts w:ascii="Open Sans" w:hAnsi="Open Sans" w:cs="Open Sans"/>
+        </w:rPr>
+      </w:pPr>
+      <w:r>
+        <w:rPr>
+          <w:rFonts w:ascii="Courier New" w:hAnsi="Courier New" w:cs="Courier New"/>
+          <w:noProof/>
+          <w:sz w:val="24"/>
+          <w:szCs w:val="24"/>
+        </w:rPr>
+        <w:drawing>
+          <wp:anchor distT="0" distB="0" distL="114300" distR="114300" simplePos="0" relativeHeight="251669504" behindDoc="0" locked="0" layoutInCell="1" hidden="0" allowOverlap="1" wp14:anchorId="39423823" wp14:editId="50CA4BD5">
+            <wp:simplePos x="0" y="0"/>
+            <wp:positionH relativeFrom="margin">
+              <wp:posOffset>2162175</wp:posOffset>
+            </wp:positionH>
+            <wp:positionV relativeFrom="paragraph">
+              <wp:posOffset>45720</wp:posOffset>
+            </wp:positionV>
+            <wp:extent cx="1447800" cy="2371725"/>
+            <wp:effectExtent l="0" t="0" r="0" b="9525"/>
+            <wp:wrapNone/>
+            <wp:docPr id="98" name="image68.png"/>
+            <wp:cNvGraphicFramePr/>
+            <a:graphic xmlns:a="http://schemas.openxmlformats.org/drawingml/2006/main">
+              <a:graphicData uri="http://schemas.openxmlformats.org/drawingml/2006/picture">
+                <pic:pic xmlns:pic="http://schemas.openxmlformats.org/drawingml/2006/picture">
+                  <pic:nvPicPr>
+                    <pic:cNvPr id="0" name="image68.png"/>
+                    <pic:cNvPicPr preferRelativeResize="0"/>
+                  </pic:nvPicPr>
+                  <pic:blipFill>
+                    <a:blip r:embed="rId13"/>
+                    <a:srcRect t="3400"/>
+                    <a:stretch>
+                      <a:fillRect/>
+                    </a:stretch>
+                  </pic:blipFill>
+                  <pic:spPr>
+                    <a:xfrm>
+                      <a:off x="0" y="0"/>
+                      <a:ext cx="1447800" cy="2371725"/>
+                    </a:xfrm>
+                    <a:prstGeom prst="rect">
+                      <a:avLst/>
+                    </a:prstGeom>
+                    <a:ln/>
+                  </pic:spPr>
+                </pic:pic>
+              </a:graphicData>
+            </a:graphic>
+            <wp14:sizeRelH relativeFrom="margin">
+              <wp14:pctWidth>0</wp14:pctWidth>
+            </wp14:sizeRelH>
+            <wp14:sizeRelV relativeFrom="margin">
+              <wp14:pctHeight>0</wp14:pctHeight>
+            </wp14:sizeRelV>
+          </wp:anchor>
+        </w:drawing>
+      </w:r>
+    </w:p>
+    <w:p>
+      <w:pPr>
+        <w:spacing w:line="360" w:lineRule="auto"/>
+        <w:ind w:left="2160"/>
+        <w:rPr>
+          <w:rFonts w:ascii="Open Sans" w:hAnsi="Open Sans" w:cs="Open Sans"/>
+        </w:rPr>
+      </w:pPr>
+    </w:p>
+    <w:p>
+      <w:pPr>
+        <w:spacing w:line="360" w:lineRule="auto"/>
+        <w:ind w:left="2160"/>
+        <w:rPr>
+          <w:rFonts w:ascii="Open Sans" w:hAnsi="Open Sans" w:cs="Open Sans"/>
+        </w:rPr>
+      </w:pPr>
+    </w:p>
+    <w:p>
+      <w:pPr>
+        <w:spacing w:line="360" w:lineRule="auto"/>
+        <w:ind w:left="2160"/>
+        <w:rPr>
+          <w:rFonts w:ascii="Open Sans" w:hAnsi="Open Sans" w:cs="Open Sans"/>
+        </w:rPr>
+      </w:pPr>
+    </w:p>
+    <w:p>
+      <w:pPr>
+        <w:spacing w:line="360" w:lineRule="auto"/>
+        <w:ind w:left="2160"/>
+        <w:rPr>
+          <w:rFonts w:ascii="Open Sans" w:hAnsi="Open Sans" w:cs="Open Sans"/>
+        </w:rPr>
+      </w:pPr>
+    </w:p>
+    <w:p>
+      <w:pPr>
+        <w:spacing w:line="360" w:lineRule="auto"/>
+        <w:ind w:left="2160"/>
+        <w:rPr>
+          <w:rFonts w:ascii="Open Sans" w:hAnsi="Open Sans" w:cs="Open Sans"/>
+        </w:rPr>
+      </w:pPr>
+    </w:p>
+    <w:p>
+      <w:pPr>
+        <w:spacing w:line="360" w:lineRule="auto"/>
+        <w:ind w:left="2160"/>
+        <w:rPr>
+          <w:rFonts w:ascii="Open Sans" w:hAnsi="Open Sans" w:cs="Open Sans"/>
+        </w:rPr>
+      </w:pPr>
+    </w:p>
+    <w:p>
+      <w:pPr>
+        <w:spacing w:line="360" w:lineRule="auto"/>
+        <w:ind w:left="2160"/>
+        <w:rPr>
+          <w:rFonts w:ascii="Open Sans" w:hAnsi="Open Sans" w:cs="Open Sans"/>
+        </w:rPr>
+      </w:pPr>
+    </w:p>
+    <w:p>
+      <w:pPr>
+        <w:spacing w:line="360" w:lineRule="auto"/>
+        <w:ind w:left="2160"/>
+        <w:rPr>
+          <w:rFonts w:ascii="Open Sans" w:hAnsi="Open Sans" w:cs="Open Sans"/>
+        </w:rPr>
+      </w:pPr>
+    </w:p>
+    <w:p>
+      <w:pPr>
         <w:numPr>
           <w:ilvl w:val="0"/>
           <w:numId w:val="6"/>
@@ -4588,14 +5578,6 @@
     </w:p>
     <w:p>
       <w:pPr>
-        <w:spacing w:line="360" w:lineRule="auto"/>
-        <w:rPr>
-          <w:rFonts w:ascii="Open Sans" w:hAnsi="Open Sans" w:cs="Open Sans"/>
-        </w:rPr>
-      </w:pPr>
-    </w:p>
-    <w:p>
-      <w:pPr>
         <w:numPr>
           <w:ilvl w:val="0"/>
           <w:numId w:val="20"/>
@@ -4632,6 +5614,119 @@
     </w:p>
     <w:p>
       <w:pPr>
+        <w:spacing w:line="360" w:lineRule="auto"/>
+        <w:rPr>
+          <w:rFonts w:ascii="Open Sans" w:hAnsi="Open Sans" w:cs="Open Sans"/>
+        </w:rPr>
+      </w:pPr>
+      <w:r>
+        <w:rPr>
+          <w:rFonts w:ascii="Courier New" w:hAnsi="Courier New" w:cs="Courier New"/>
+          <w:noProof/>
+          <w:sz w:val="24"/>
+          <w:szCs w:val="24"/>
+        </w:rPr>
+        <w:drawing>
+          <wp:anchor distT="0" distB="0" distL="114300" distR="114300" simplePos="0" relativeHeight="251671552" behindDoc="0" locked="0" layoutInCell="1" hidden="0" allowOverlap="1" wp14:anchorId="31DA5A21" wp14:editId="2ECFF283">
+            <wp:simplePos x="0" y="0"/>
+            <wp:positionH relativeFrom="margin">
+              <wp:posOffset>1981200</wp:posOffset>
+            </wp:positionH>
+            <wp:positionV relativeFrom="paragraph">
+              <wp:posOffset>12065</wp:posOffset>
+            </wp:positionV>
+            <wp:extent cx="1590675" cy="2619375"/>
+            <wp:effectExtent l="0" t="0" r="9525" b="9525"/>
+            <wp:wrapNone/>
+            <wp:docPr id="84" name="image63.png"/>
+            <wp:cNvGraphicFramePr/>
+            <a:graphic xmlns:a="http://schemas.openxmlformats.org/drawingml/2006/main">
+              <a:graphicData uri="http://schemas.openxmlformats.org/drawingml/2006/picture">
+                <pic:pic xmlns:pic="http://schemas.openxmlformats.org/drawingml/2006/picture">
+                  <pic:nvPicPr>
+                    <pic:cNvPr id="0" name="image63.png"/>
+                    <pic:cNvPicPr preferRelativeResize="0"/>
+                  </pic:nvPicPr>
+                  <pic:blipFill>
+                    <a:blip r:embed="rId14"/>
+                    <a:srcRect/>
+                    <a:stretch>
+                      <a:fillRect/>
+                    </a:stretch>
+                  </pic:blipFill>
+                  <pic:spPr>
+                    <a:xfrm>
+                      <a:off x="0" y="0"/>
+                      <a:ext cx="1590675" cy="2619375"/>
+                    </a:xfrm>
+                    <a:prstGeom prst="rect">
+                      <a:avLst/>
+                    </a:prstGeom>
+                    <a:ln/>
+                  </pic:spPr>
+                </pic:pic>
+              </a:graphicData>
+            </a:graphic>
+            <wp14:sizeRelH relativeFrom="margin">
+              <wp14:pctWidth>0</wp14:pctWidth>
+            </wp14:sizeRelH>
+            <wp14:sizeRelV relativeFrom="margin">
+              <wp14:pctHeight>0</wp14:pctHeight>
+            </wp14:sizeRelV>
+          </wp:anchor>
+        </w:drawing>
+      </w:r>
+    </w:p>
+    <w:p>
+      <w:pPr>
+        <w:spacing w:line="360" w:lineRule="auto"/>
+        <w:rPr>
+          <w:rFonts w:ascii="Open Sans" w:hAnsi="Open Sans" w:cs="Open Sans"/>
+        </w:rPr>
+      </w:pPr>
+    </w:p>
+    <w:p>
+      <w:pPr>
+        <w:spacing w:line="360" w:lineRule="auto"/>
+        <w:rPr>
+          <w:rFonts w:ascii="Open Sans" w:hAnsi="Open Sans" w:cs="Open Sans"/>
+        </w:rPr>
+      </w:pPr>
+    </w:p>
+    <w:p>
+      <w:pPr>
+        <w:spacing w:line="360" w:lineRule="auto"/>
+        <w:rPr>
+          <w:rFonts w:ascii="Open Sans" w:hAnsi="Open Sans" w:cs="Open Sans"/>
+        </w:rPr>
+      </w:pPr>
+    </w:p>
+    <w:p>
+      <w:pPr>
+        <w:spacing w:line="360" w:lineRule="auto"/>
+        <w:rPr>
+          <w:rFonts w:ascii="Open Sans" w:hAnsi="Open Sans" w:cs="Open Sans"/>
+        </w:rPr>
+      </w:pPr>
+    </w:p>
+    <w:p>
+      <w:pPr>
+        <w:spacing w:line="360" w:lineRule="auto"/>
+        <w:rPr>
+          <w:rFonts w:ascii="Open Sans" w:hAnsi="Open Sans" w:cs="Open Sans"/>
+        </w:rPr>
+      </w:pPr>
+    </w:p>
+    <w:p>
+      <w:pPr>
+        <w:spacing w:line="360" w:lineRule="auto"/>
+        <w:rPr>
+          <w:rFonts w:ascii="Open Sans" w:hAnsi="Open Sans" w:cs="Open Sans"/>
+        </w:rPr>
+      </w:pPr>
+    </w:p>
+    <w:p>
+      <w:pPr>
         <w:numPr>
           <w:ilvl w:val="0"/>
           <w:numId w:val="28"/>
@@ -4645,6 +5740,7 @@
         <w:rPr>
           <w:rFonts w:ascii="Open Sans" w:hAnsi="Open Sans" w:cs="Open Sans"/>
         </w:rPr>
+        <w:lastRenderedPageBreak/>
         <w:t>HOW TO COLLECT PAYMENT FROM THE PASSENGER</w:t>
       </w:r>
     </w:p>
@@ -4705,6 +5801,143 @@
     <w:p>
       <w:pPr>
         <w:spacing w:line="360" w:lineRule="auto"/>
+        <w:ind w:left="2160"/>
+        <w:rPr>
+          <w:rFonts w:ascii="Open Sans" w:hAnsi="Open Sans" w:cs="Open Sans"/>
+        </w:rPr>
+      </w:pPr>
+      <w:r>
+        <w:rPr>
+          <w:rFonts w:ascii="Courier New" w:hAnsi="Courier New" w:cs="Courier New"/>
+          <w:noProof/>
+          <w:sz w:val="24"/>
+          <w:szCs w:val="24"/>
+        </w:rPr>
+        <w:drawing>
+          <wp:anchor distT="0" distB="0" distL="114300" distR="114300" simplePos="0" relativeHeight="251673600" behindDoc="0" locked="0" layoutInCell="1" hidden="0" allowOverlap="1" wp14:anchorId="1BBCD83B" wp14:editId="60C7837D">
+            <wp:simplePos x="0" y="0"/>
+            <wp:positionH relativeFrom="margin">
+              <wp:posOffset>1752600</wp:posOffset>
+            </wp:positionH>
+            <wp:positionV relativeFrom="paragraph">
+              <wp:posOffset>5080</wp:posOffset>
+            </wp:positionV>
+            <wp:extent cx="1362075" cy="2276475"/>
+            <wp:effectExtent l="0" t="0" r="9525" b="9525"/>
+            <wp:wrapNone/>
+            <wp:docPr id="121" name="image88.png"/>
+            <wp:cNvGraphicFramePr/>
+            <a:graphic xmlns:a="http://schemas.openxmlformats.org/drawingml/2006/main">
+              <a:graphicData uri="http://schemas.openxmlformats.org/drawingml/2006/picture">
+                <pic:pic xmlns:pic="http://schemas.openxmlformats.org/drawingml/2006/picture">
+                  <pic:nvPicPr>
+                    <pic:cNvPr id="0" name="image88.png"/>
+                    <pic:cNvPicPr preferRelativeResize="0"/>
+                  </pic:nvPicPr>
+                  <pic:blipFill>
+                    <a:blip r:embed="rId15"/>
+                    <a:srcRect/>
+                    <a:stretch>
+                      <a:fillRect/>
+                    </a:stretch>
+                  </pic:blipFill>
+                  <pic:spPr>
+                    <a:xfrm>
+                      <a:off x="0" y="0"/>
+                      <a:ext cx="1362075" cy="2276475"/>
+                    </a:xfrm>
+                    <a:prstGeom prst="rect">
+                      <a:avLst/>
+                    </a:prstGeom>
+                    <a:ln/>
+                  </pic:spPr>
+                </pic:pic>
+              </a:graphicData>
+            </a:graphic>
+            <wp14:sizeRelH relativeFrom="margin">
+              <wp14:pctWidth>0</wp14:pctWidth>
+            </wp14:sizeRelH>
+            <wp14:sizeRelV relativeFrom="margin">
+              <wp14:pctHeight>0</wp14:pctHeight>
+            </wp14:sizeRelV>
+          </wp:anchor>
+        </w:drawing>
+      </w:r>
+    </w:p>
+    <w:p>
+      <w:pPr>
+        <w:spacing w:line="360" w:lineRule="auto"/>
+        <w:ind w:left="2160"/>
+        <w:rPr>
+          <w:rFonts w:ascii="Open Sans" w:hAnsi="Open Sans" w:cs="Open Sans"/>
+        </w:rPr>
+      </w:pPr>
+    </w:p>
+    <w:p>
+      <w:pPr>
+        <w:spacing w:line="360" w:lineRule="auto"/>
+        <w:ind w:left="2160"/>
+        <w:rPr>
+          <w:rFonts w:ascii="Open Sans" w:hAnsi="Open Sans" w:cs="Open Sans"/>
+        </w:rPr>
+      </w:pPr>
+    </w:p>
+    <w:p>
+      <w:pPr>
+        <w:spacing w:line="360" w:lineRule="auto"/>
+        <w:ind w:left="2160"/>
+        <w:rPr>
+          <w:rFonts w:ascii="Open Sans" w:hAnsi="Open Sans" w:cs="Open Sans"/>
+        </w:rPr>
+      </w:pPr>
+    </w:p>
+    <w:p>
+      <w:pPr>
+        <w:spacing w:line="360" w:lineRule="auto"/>
+        <w:ind w:left="2160"/>
+        <w:rPr>
+          <w:rFonts w:ascii="Open Sans" w:hAnsi="Open Sans" w:cs="Open Sans"/>
+        </w:rPr>
+      </w:pPr>
+    </w:p>
+    <w:p>
+      <w:pPr>
+        <w:spacing w:line="360" w:lineRule="auto"/>
+        <w:ind w:left="2160"/>
+        <w:rPr>
+          <w:rFonts w:ascii="Open Sans" w:hAnsi="Open Sans" w:cs="Open Sans"/>
+        </w:rPr>
+      </w:pPr>
+    </w:p>
+    <w:p>
+      <w:pPr>
+        <w:spacing w:line="360" w:lineRule="auto"/>
+        <w:ind w:left="2160"/>
+        <w:rPr>
+          <w:rFonts w:ascii="Open Sans" w:hAnsi="Open Sans" w:cs="Open Sans"/>
+        </w:rPr>
+      </w:pPr>
+    </w:p>
+    <w:p>
+      <w:pPr>
+        <w:spacing w:line="360" w:lineRule="auto"/>
+        <w:ind w:left="2160"/>
+        <w:rPr>
+          <w:rFonts w:ascii="Open Sans" w:hAnsi="Open Sans" w:cs="Open Sans"/>
+        </w:rPr>
+      </w:pPr>
+    </w:p>
+    <w:p>
+      <w:pPr>
+        <w:spacing w:line="360" w:lineRule="auto"/>
+        <w:rPr>
+          <w:rFonts w:ascii="Open Sans" w:hAnsi="Open Sans" w:cs="Open Sans"/>
+        </w:rPr>
+      </w:pPr>
+    </w:p>
+    <w:p>
+      <w:pPr>
+        <w:spacing w:line="360" w:lineRule="auto"/>
         <w:rPr>
           <w:rFonts w:ascii="Open Sans" w:hAnsi="Open Sans" w:cs="Open Sans"/>
         </w:rPr>
@@ -4795,10 +6028,147 @@
       </w:pPr>
       <w:r>
         <w:rPr>
+          <w:rFonts w:ascii="Courier New" w:hAnsi="Courier New" w:cs="Courier New"/>
+          <w:noProof/>
+          <w:sz w:val="24"/>
+          <w:szCs w:val="24"/>
+        </w:rPr>
+        <w:drawing>
+          <wp:anchor distT="0" distB="0" distL="114300" distR="114300" simplePos="0" relativeHeight="251675648" behindDoc="0" locked="0" layoutInCell="1" hidden="0" allowOverlap="1" wp14:anchorId="1C880D7D" wp14:editId="1AF2DAC0">
+            <wp:simplePos x="0" y="0"/>
+            <wp:positionH relativeFrom="margin">
+              <wp:posOffset>1247775</wp:posOffset>
+            </wp:positionH>
+            <wp:positionV relativeFrom="paragraph">
+              <wp:posOffset>276225</wp:posOffset>
+            </wp:positionV>
+            <wp:extent cx="3095625" cy="1552575"/>
+            <wp:effectExtent l="0" t="0" r="9525" b="9525"/>
+            <wp:wrapNone/>
+            <wp:docPr id="9" name="image7.png"/>
+            <wp:cNvGraphicFramePr/>
+            <a:graphic xmlns:a="http://schemas.openxmlformats.org/drawingml/2006/main">
+              <a:graphicData uri="http://schemas.openxmlformats.org/drawingml/2006/picture">
+                <pic:pic xmlns:pic="http://schemas.openxmlformats.org/drawingml/2006/picture">
+                  <pic:nvPicPr>
+                    <pic:cNvPr id="0" name="image7.png"/>
+                    <pic:cNvPicPr preferRelativeResize="0"/>
+                  </pic:nvPicPr>
+                  <pic:blipFill>
+                    <a:blip r:embed="rId16"/>
+                    <a:srcRect t="4074"/>
+                    <a:stretch>
+                      <a:fillRect/>
+                    </a:stretch>
+                  </pic:blipFill>
+                  <pic:spPr>
+                    <a:xfrm>
+                      <a:off x="0" y="0"/>
+                      <a:ext cx="3095625" cy="1552575"/>
+                    </a:xfrm>
+                    <a:prstGeom prst="rect">
+                      <a:avLst/>
+                    </a:prstGeom>
+                    <a:ln/>
+                  </pic:spPr>
+                </pic:pic>
+              </a:graphicData>
+            </a:graphic>
+            <wp14:sizeRelH relativeFrom="margin">
+              <wp14:pctWidth>0</wp14:pctWidth>
+            </wp14:sizeRelH>
+            <wp14:sizeRelV relativeFrom="margin">
+              <wp14:pctHeight>0</wp14:pctHeight>
+            </wp14:sizeRelV>
+          </wp:anchor>
+        </w:drawing>
+      </w:r>
+      <w:r>
+        <w:rPr>
           <w:rFonts w:ascii="Open Sans" w:hAnsi="Open Sans" w:cs="Open Sans"/>
         </w:rPr>
         <w:t>CLICK LOGIN</w:t>
       </w:r>
+    </w:p>
+    <w:p>
+      <w:pPr>
+        <w:spacing w:line="360" w:lineRule="auto"/>
+        <w:rPr>
+          <w:rFonts w:ascii="Open Sans" w:hAnsi="Open Sans" w:cs="Open Sans"/>
+        </w:rPr>
+      </w:pPr>
+    </w:p>
+    <w:p>
+      <w:pPr>
+        <w:spacing w:line="360" w:lineRule="auto"/>
+        <w:rPr>
+          <w:rFonts w:ascii="Open Sans" w:hAnsi="Open Sans" w:cs="Open Sans"/>
+        </w:rPr>
+      </w:pPr>
+    </w:p>
+    <w:p>
+      <w:pPr>
+        <w:spacing w:line="360" w:lineRule="auto"/>
+        <w:rPr>
+          <w:rFonts w:ascii="Open Sans" w:hAnsi="Open Sans" w:cs="Open Sans"/>
+        </w:rPr>
+      </w:pPr>
+    </w:p>
+    <w:p>
+      <w:pPr>
+        <w:spacing w:line="360" w:lineRule="auto"/>
+        <w:rPr>
+          <w:rFonts w:ascii="Open Sans" w:hAnsi="Open Sans" w:cs="Open Sans"/>
+        </w:rPr>
+      </w:pPr>
+    </w:p>
+    <w:p>
+      <w:pPr>
+        <w:spacing w:line="360" w:lineRule="auto"/>
+        <w:rPr>
+          <w:rFonts w:ascii="Open Sans" w:hAnsi="Open Sans" w:cs="Open Sans"/>
+        </w:rPr>
+      </w:pPr>
+    </w:p>
+    <w:p>
+      <w:pPr>
+        <w:spacing w:line="360" w:lineRule="auto"/>
+        <w:rPr>
+          <w:rFonts w:ascii="Open Sans" w:hAnsi="Open Sans" w:cs="Open Sans"/>
+        </w:rPr>
+      </w:pPr>
+    </w:p>
+    <w:p>
+      <w:pPr>
+        <w:spacing w:line="360" w:lineRule="auto"/>
+        <w:rPr>
+          <w:rFonts w:ascii="Open Sans" w:hAnsi="Open Sans" w:cs="Open Sans"/>
+        </w:rPr>
+      </w:pPr>
+    </w:p>
+    <w:p>
+      <w:pPr>
+        <w:spacing w:line="360" w:lineRule="auto"/>
+        <w:rPr>
+          <w:rFonts w:ascii="Open Sans" w:hAnsi="Open Sans" w:cs="Open Sans"/>
+        </w:rPr>
+      </w:pPr>
+    </w:p>
+    <w:p>
+      <w:pPr>
+        <w:spacing w:line="360" w:lineRule="auto"/>
+        <w:rPr>
+          <w:rFonts w:ascii="Open Sans" w:hAnsi="Open Sans" w:cs="Open Sans"/>
+        </w:rPr>
+      </w:pPr>
+    </w:p>
+    <w:p>
+      <w:pPr>
+        <w:spacing w:line="360" w:lineRule="auto"/>
+        <w:rPr>
+          <w:rFonts w:ascii="Open Sans" w:hAnsi="Open Sans" w:cs="Open Sans"/>
+        </w:rPr>
+      </w:pPr>
     </w:p>
     <w:p>
       <w:pPr>
@@ -4815,6 +6185,7 @@
         <w:rPr>
           <w:rFonts w:ascii="Open Sans" w:hAnsi="Open Sans" w:cs="Open Sans"/>
         </w:rPr>
+        <w:lastRenderedPageBreak/>
         <w:t>HOW TO USE THE TOP-UP OR ADD LOAD FUNCTION(CASHIER)</w:t>
       </w:r>
     </w:p>
@@ -4892,6 +6263,119 @@
     </w:p>
     <w:p>
       <w:pPr>
+        <w:spacing w:line="360" w:lineRule="auto"/>
+        <w:rPr>
+          <w:rFonts w:ascii="Open Sans" w:hAnsi="Open Sans" w:cs="Open Sans"/>
+        </w:rPr>
+      </w:pPr>
+      <w:r>
+        <w:rPr>
+          <w:rFonts w:ascii="Courier New" w:hAnsi="Courier New" w:cs="Courier New"/>
+          <w:noProof/>
+          <w:sz w:val="24"/>
+          <w:szCs w:val="24"/>
+        </w:rPr>
+        <w:drawing>
+          <wp:anchor distT="0" distB="0" distL="114300" distR="114300" simplePos="0" relativeHeight="251677696" behindDoc="0" locked="0" layoutInCell="1" hidden="0" allowOverlap="1" wp14:anchorId="3B4C2CE2" wp14:editId="4813035C">
+            <wp:simplePos x="0" y="0"/>
+            <wp:positionH relativeFrom="margin">
+              <wp:posOffset>1343025</wp:posOffset>
+            </wp:positionH>
+            <wp:positionV relativeFrom="paragraph">
+              <wp:posOffset>15240</wp:posOffset>
+            </wp:positionV>
+            <wp:extent cx="3133725" cy="1733550"/>
+            <wp:effectExtent l="0" t="0" r="9525" b="0"/>
+            <wp:wrapNone/>
+            <wp:docPr id="74" name="image53.png"/>
+            <wp:cNvGraphicFramePr/>
+            <a:graphic xmlns:a="http://schemas.openxmlformats.org/drawingml/2006/main">
+              <a:graphicData uri="http://schemas.openxmlformats.org/drawingml/2006/picture">
+                <pic:pic xmlns:pic="http://schemas.openxmlformats.org/drawingml/2006/picture">
+                  <pic:nvPicPr>
+                    <pic:cNvPr id="0" name="image53.png"/>
+                    <pic:cNvPicPr preferRelativeResize="0"/>
+                  </pic:nvPicPr>
+                  <pic:blipFill>
+                    <a:blip r:embed="rId17"/>
+                    <a:srcRect/>
+                    <a:stretch>
+                      <a:fillRect/>
+                    </a:stretch>
+                  </pic:blipFill>
+                  <pic:spPr>
+                    <a:xfrm>
+                      <a:off x="0" y="0"/>
+                      <a:ext cx="3133725" cy="1733550"/>
+                    </a:xfrm>
+                    <a:prstGeom prst="rect">
+                      <a:avLst/>
+                    </a:prstGeom>
+                    <a:ln/>
+                  </pic:spPr>
+                </pic:pic>
+              </a:graphicData>
+            </a:graphic>
+            <wp14:sizeRelH relativeFrom="margin">
+              <wp14:pctWidth>0</wp14:pctWidth>
+            </wp14:sizeRelH>
+            <wp14:sizeRelV relativeFrom="margin">
+              <wp14:pctHeight>0</wp14:pctHeight>
+            </wp14:sizeRelV>
+          </wp:anchor>
+        </w:drawing>
+      </w:r>
+    </w:p>
+    <w:p>
+      <w:pPr>
+        <w:spacing w:line="360" w:lineRule="auto"/>
+        <w:rPr>
+          <w:rFonts w:ascii="Open Sans" w:hAnsi="Open Sans" w:cs="Open Sans"/>
+        </w:rPr>
+      </w:pPr>
+    </w:p>
+    <w:p>
+      <w:pPr>
+        <w:spacing w:line="360" w:lineRule="auto"/>
+        <w:rPr>
+          <w:rFonts w:ascii="Open Sans" w:hAnsi="Open Sans" w:cs="Open Sans"/>
+        </w:rPr>
+      </w:pPr>
+    </w:p>
+    <w:p>
+      <w:pPr>
+        <w:spacing w:line="360" w:lineRule="auto"/>
+        <w:rPr>
+          <w:rFonts w:ascii="Open Sans" w:hAnsi="Open Sans" w:cs="Open Sans"/>
+        </w:rPr>
+      </w:pPr>
+    </w:p>
+    <w:p>
+      <w:pPr>
+        <w:spacing w:line="360" w:lineRule="auto"/>
+        <w:rPr>
+          <w:rFonts w:ascii="Open Sans" w:hAnsi="Open Sans" w:cs="Open Sans"/>
+        </w:rPr>
+      </w:pPr>
+    </w:p>
+    <w:p>
+      <w:pPr>
+        <w:spacing w:line="360" w:lineRule="auto"/>
+        <w:rPr>
+          <w:rFonts w:ascii="Open Sans" w:hAnsi="Open Sans" w:cs="Open Sans"/>
+        </w:rPr>
+      </w:pPr>
+    </w:p>
+    <w:p>
+      <w:pPr>
+        <w:spacing w:line="360" w:lineRule="auto"/>
+        <w:rPr>
+          <w:rFonts w:ascii="Open Sans" w:hAnsi="Open Sans" w:cs="Open Sans"/>
+        </w:rPr>
+      </w:pPr>
+    </w:p>
+    <w:p>
+      <w:pPr>
         <w:numPr>
           <w:ilvl w:val="0"/>
           <w:numId w:val="34"/>
@@ -4964,6 +6448,175 @@
     </w:p>
     <w:p>
       <w:pPr>
+        <w:spacing w:line="360" w:lineRule="auto"/>
+        <w:rPr>
+          <w:rFonts w:ascii="Open Sans" w:hAnsi="Open Sans" w:cs="Open Sans"/>
+        </w:rPr>
+      </w:pPr>
+      <w:r>
+        <w:rPr>
+          <w:rFonts w:ascii="Courier New" w:hAnsi="Courier New" w:cs="Courier New"/>
+          <w:noProof/>
+          <w:sz w:val="24"/>
+          <w:szCs w:val="24"/>
+        </w:rPr>
+        <w:drawing>
+          <wp:anchor distT="0" distB="0" distL="114300" distR="114300" simplePos="0" relativeHeight="251679744" behindDoc="0" locked="0" layoutInCell="1" hidden="0" allowOverlap="1" wp14:anchorId="4E3A0F3A" wp14:editId="473AE4C5">
+            <wp:simplePos x="0" y="0"/>
+            <wp:positionH relativeFrom="margin">
+              <wp:posOffset>1352550</wp:posOffset>
+            </wp:positionH>
+            <wp:positionV relativeFrom="paragraph">
+              <wp:posOffset>10160</wp:posOffset>
+            </wp:positionV>
+            <wp:extent cx="3324225" cy="1895475"/>
+            <wp:effectExtent l="0" t="0" r="9525" b="9525"/>
+            <wp:wrapNone/>
+            <wp:docPr id="44" name="image25.png"/>
+            <wp:cNvGraphicFramePr/>
+            <a:graphic xmlns:a="http://schemas.openxmlformats.org/drawingml/2006/main">
+              <a:graphicData uri="http://schemas.openxmlformats.org/drawingml/2006/picture">
+                <pic:pic xmlns:pic="http://schemas.openxmlformats.org/drawingml/2006/picture">
+                  <pic:nvPicPr>
+                    <pic:cNvPr id="0" name="image25.png"/>
+                    <pic:cNvPicPr preferRelativeResize="0"/>
+                  </pic:nvPicPr>
+                  <pic:blipFill>
+                    <a:blip r:embed="rId18"/>
+                    <a:srcRect/>
+                    <a:stretch>
+                      <a:fillRect/>
+                    </a:stretch>
+                  </pic:blipFill>
+                  <pic:spPr>
+                    <a:xfrm>
+                      <a:off x="0" y="0"/>
+                      <a:ext cx="3324225" cy="1895475"/>
+                    </a:xfrm>
+                    <a:prstGeom prst="rect">
+                      <a:avLst/>
+                    </a:prstGeom>
+                    <a:ln/>
+                  </pic:spPr>
+                </pic:pic>
+              </a:graphicData>
+            </a:graphic>
+            <wp14:sizeRelH relativeFrom="margin">
+              <wp14:pctWidth>0</wp14:pctWidth>
+            </wp14:sizeRelH>
+            <wp14:sizeRelV relativeFrom="margin">
+              <wp14:pctHeight>0</wp14:pctHeight>
+            </wp14:sizeRelV>
+          </wp:anchor>
+        </w:drawing>
+      </w:r>
+    </w:p>
+    <w:p>
+      <w:pPr>
+        <w:spacing w:line="360" w:lineRule="auto"/>
+        <w:rPr>
+          <w:rFonts w:ascii="Open Sans" w:hAnsi="Open Sans" w:cs="Open Sans"/>
+        </w:rPr>
+      </w:pPr>
+    </w:p>
+    <w:p>
+      <w:pPr>
+        <w:spacing w:line="360" w:lineRule="auto"/>
+        <w:rPr>
+          <w:rFonts w:ascii="Open Sans" w:hAnsi="Open Sans" w:cs="Open Sans"/>
+        </w:rPr>
+      </w:pPr>
+    </w:p>
+    <w:p>
+      <w:pPr>
+        <w:spacing w:line="360" w:lineRule="auto"/>
+        <w:rPr>
+          <w:rFonts w:ascii="Open Sans" w:hAnsi="Open Sans" w:cs="Open Sans"/>
+        </w:rPr>
+      </w:pPr>
+    </w:p>
+    <w:p>
+      <w:pPr>
+        <w:spacing w:line="360" w:lineRule="auto"/>
+        <w:rPr>
+          <w:rFonts w:ascii="Open Sans" w:hAnsi="Open Sans" w:cs="Open Sans"/>
+        </w:rPr>
+      </w:pPr>
+    </w:p>
+    <w:p>
+      <w:pPr>
+        <w:spacing w:line="360" w:lineRule="auto"/>
+        <w:rPr>
+          <w:rFonts w:ascii="Open Sans" w:hAnsi="Open Sans" w:cs="Open Sans"/>
+        </w:rPr>
+      </w:pPr>
+    </w:p>
+    <w:p>
+      <w:pPr>
+        <w:spacing w:line="360" w:lineRule="auto"/>
+        <w:rPr>
+          <w:rFonts w:ascii="Open Sans" w:hAnsi="Open Sans" w:cs="Open Sans"/>
+        </w:rPr>
+      </w:pPr>
+    </w:p>
+    <w:p>
+      <w:pPr>
+        <w:spacing w:line="360" w:lineRule="auto"/>
+        <w:rPr>
+          <w:rFonts w:ascii="Open Sans" w:hAnsi="Open Sans" w:cs="Open Sans"/>
+        </w:rPr>
+      </w:pPr>
+    </w:p>
+    <w:p>
+      <w:pPr>
+        <w:spacing w:line="360" w:lineRule="auto"/>
+        <w:rPr>
+          <w:rFonts w:ascii="Open Sans" w:hAnsi="Open Sans" w:cs="Open Sans"/>
+        </w:rPr>
+      </w:pPr>
+    </w:p>
+    <w:p>
+      <w:pPr>
+        <w:spacing w:line="360" w:lineRule="auto"/>
+        <w:rPr>
+          <w:rFonts w:ascii="Open Sans" w:hAnsi="Open Sans" w:cs="Open Sans"/>
+        </w:rPr>
+      </w:pPr>
+    </w:p>
+    <w:p>
+      <w:pPr>
+        <w:spacing w:line="360" w:lineRule="auto"/>
+        <w:rPr>
+          <w:rFonts w:ascii="Open Sans" w:hAnsi="Open Sans" w:cs="Open Sans"/>
+        </w:rPr>
+      </w:pPr>
+    </w:p>
+    <w:p>
+      <w:pPr>
+        <w:spacing w:line="360" w:lineRule="auto"/>
+        <w:rPr>
+          <w:rFonts w:ascii="Open Sans" w:hAnsi="Open Sans" w:cs="Open Sans"/>
+        </w:rPr>
+      </w:pPr>
+    </w:p>
+    <w:p>
+      <w:pPr>
+        <w:spacing w:line="360" w:lineRule="auto"/>
+        <w:rPr>
+          <w:rFonts w:ascii="Open Sans" w:hAnsi="Open Sans" w:cs="Open Sans"/>
+        </w:rPr>
+      </w:pPr>
+    </w:p>
+    <w:p>
+      <w:pPr>
+        <w:spacing w:line="360" w:lineRule="auto"/>
+        <w:rPr>
+          <w:rFonts w:ascii="Open Sans" w:hAnsi="Open Sans" w:cs="Open Sans"/>
+        </w:rPr>
+      </w:pPr>
+    </w:p>
+    <w:p>
+      <w:pPr>
         <w:numPr>
           <w:ilvl w:val="0"/>
           <w:numId w:val="31"/>
@@ -5036,6 +6689,129 @@
     </w:p>
     <w:p>
       <w:pPr>
+        <w:spacing w:line="360" w:lineRule="auto"/>
+        <w:ind w:left="2160"/>
+        <w:rPr>
+          <w:rFonts w:ascii="Open Sans" w:hAnsi="Open Sans" w:cs="Open Sans"/>
+        </w:rPr>
+      </w:pPr>
+      <w:r>
+        <w:rPr>
+          <w:noProof/>
+        </w:rPr>
+        <w:drawing>
+          <wp:anchor distT="0" distB="0" distL="114300" distR="114300" simplePos="0" relativeHeight="251683840" behindDoc="0" locked="0" layoutInCell="1" allowOverlap="1" wp14:anchorId="27919CE6" wp14:editId="18DBFF93">
+            <wp:simplePos x="0" y="0"/>
+            <wp:positionH relativeFrom="margin">
+              <wp:posOffset>1409700</wp:posOffset>
+            </wp:positionH>
+            <wp:positionV relativeFrom="paragraph">
+              <wp:posOffset>53340</wp:posOffset>
+            </wp:positionV>
+            <wp:extent cx="2962275" cy="1716917"/>
+            <wp:effectExtent l="0" t="0" r="0" b="0"/>
+            <wp:wrapNone/>
+            <wp:docPr id="5" name="Picture 5"/>
+            <wp:cNvGraphicFramePr>
+              <a:graphicFrameLocks xmlns:a="http://schemas.openxmlformats.org/drawingml/2006/main" noChangeAspect="1"/>
+            </wp:cNvGraphicFramePr>
+            <a:graphic xmlns:a="http://schemas.openxmlformats.org/drawingml/2006/main">
+              <a:graphicData uri="http://schemas.openxmlformats.org/drawingml/2006/picture">
+                <pic:pic xmlns:pic="http://schemas.openxmlformats.org/drawingml/2006/picture">
+                  <pic:nvPicPr>
+                    <pic:cNvPr id="1" name=""/>
+                    <pic:cNvPicPr/>
+                  </pic:nvPicPr>
+                  <pic:blipFill>
+                    <a:blip r:embed="rId19" cstate="print">
+                      <a:extLst>
+                        <a:ext uri="{28A0092B-C50C-407E-A947-70E740481C1C}">
+                          <a14:useLocalDpi xmlns:a14="http://schemas.microsoft.com/office/drawing/2010/main" val="0"/>
+                        </a:ext>
+                      </a:extLst>
+                    </a:blip>
+                    <a:stretch>
+                      <a:fillRect/>
+                    </a:stretch>
+                  </pic:blipFill>
+                  <pic:spPr>
+                    <a:xfrm>
+                      <a:off x="0" y="0"/>
+                      <a:ext cx="2962275" cy="1716917"/>
+                    </a:xfrm>
+                    <a:prstGeom prst="rect">
+                      <a:avLst/>
+                    </a:prstGeom>
+                  </pic:spPr>
+                </pic:pic>
+              </a:graphicData>
+            </a:graphic>
+            <wp14:sizeRelH relativeFrom="page">
+              <wp14:pctWidth>0</wp14:pctWidth>
+            </wp14:sizeRelH>
+            <wp14:sizeRelV relativeFrom="page">
+              <wp14:pctHeight>0</wp14:pctHeight>
+            </wp14:sizeRelV>
+          </wp:anchor>
+        </w:drawing>
+      </w:r>
+    </w:p>
+    <w:p>
+      <w:pPr>
+        <w:spacing w:line="360" w:lineRule="auto"/>
+        <w:ind w:left="2160"/>
+        <w:rPr>
+          <w:rFonts w:ascii="Open Sans" w:hAnsi="Open Sans" w:cs="Open Sans"/>
+        </w:rPr>
+      </w:pPr>
+    </w:p>
+    <w:p>
+      <w:pPr>
+        <w:spacing w:line="360" w:lineRule="auto"/>
+        <w:ind w:left="2160"/>
+        <w:rPr>
+          <w:rFonts w:ascii="Open Sans" w:hAnsi="Open Sans" w:cs="Open Sans"/>
+        </w:rPr>
+      </w:pPr>
+    </w:p>
+    <w:p>
+      <w:pPr>
+        <w:spacing w:line="360" w:lineRule="auto"/>
+        <w:ind w:left="2160"/>
+        <w:rPr>
+          <w:rFonts w:ascii="Open Sans" w:hAnsi="Open Sans" w:cs="Open Sans"/>
+        </w:rPr>
+      </w:pPr>
+    </w:p>
+    <w:p>
+      <w:pPr>
+        <w:spacing w:line="360" w:lineRule="auto"/>
+        <w:ind w:left="2160"/>
+        <w:rPr>
+          <w:rFonts w:ascii="Open Sans" w:hAnsi="Open Sans" w:cs="Open Sans"/>
+        </w:rPr>
+      </w:pPr>
+    </w:p>
+    <w:p>
+      <w:pPr>
+        <w:spacing w:line="360" w:lineRule="auto"/>
+        <w:ind w:left="2160"/>
+        <w:rPr>
+          <w:rFonts w:ascii="Open Sans" w:hAnsi="Open Sans" w:cs="Open Sans"/>
+        </w:rPr>
+      </w:pPr>
+    </w:p>
+    <w:p>
+      <w:pPr>
+        <w:spacing w:line="360" w:lineRule="auto"/>
+        <w:ind w:left="2160"/>
+        <w:rPr>
+          <w:rFonts w:ascii="Open Sans" w:hAnsi="Open Sans" w:cs="Open Sans"/>
+        </w:rPr>
+      </w:pPr>
+    </w:p>
+    <w:p>
+      <w:pPr>
         <w:numPr>
           <w:ilvl w:val="0"/>
           <w:numId w:val="16"/>
@@ -5090,6 +6866,129 @@
     </w:p>
     <w:p>
       <w:pPr>
+        <w:spacing w:line="360" w:lineRule="auto"/>
+        <w:ind w:left="2160"/>
+        <w:rPr>
+          <w:rFonts w:ascii="Open Sans" w:hAnsi="Open Sans" w:cs="Open Sans"/>
+        </w:rPr>
+      </w:pPr>
+      <w:r>
+        <w:rPr>
+          <w:noProof/>
+        </w:rPr>
+        <w:drawing>
+          <wp:anchor distT="0" distB="0" distL="114300" distR="114300" simplePos="0" relativeHeight="251685888" behindDoc="0" locked="0" layoutInCell="1" allowOverlap="1" wp14:anchorId="5360E9CE" wp14:editId="3E83FA85">
+            <wp:simplePos x="0" y="0"/>
+            <wp:positionH relativeFrom="margin">
+              <wp:posOffset>1552574</wp:posOffset>
+            </wp:positionH>
+            <wp:positionV relativeFrom="paragraph">
+              <wp:posOffset>9525</wp:posOffset>
+            </wp:positionV>
+            <wp:extent cx="3076575" cy="1809460"/>
+            <wp:effectExtent l="0" t="0" r="0" b="635"/>
+            <wp:wrapNone/>
+            <wp:docPr id="3" name="Picture 3"/>
+            <wp:cNvGraphicFramePr>
+              <a:graphicFrameLocks xmlns:a="http://schemas.openxmlformats.org/drawingml/2006/main" noChangeAspect="1"/>
+            </wp:cNvGraphicFramePr>
+            <a:graphic xmlns:a="http://schemas.openxmlformats.org/drawingml/2006/main">
+              <a:graphicData uri="http://schemas.openxmlformats.org/drawingml/2006/picture">
+                <pic:pic xmlns:pic="http://schemas.openxmlformats.org/drawingml/2006/picture">
+                  <pic:nvPicPr>
+                    <pic:cNvPr id="1" name=""/>
+                    <pic:cNvPicPr/>
+                  </pic:nvPicPr>
+                  <pic:blipFill>
+                    <a:blip r:embed="rId20" cstate="print">
+                      <a:extLst>
+                        <a:ext uri="{28A0092B-C50C-407E-A947-70E740481C1C}">
+                          <a14:useLocalDpi xmlns:a14="http://schemas.microsoft.com/office/drawing/2010/main" val="0"/>
+                        </a:ext>
+                      </a:extLst>
+                    </a:blip>
+                    <a:stretch>
+                      <a:fillRect/>
+                    </a:stretch>
+                  </pic:blipFill>
+                  <pic:spPr>
+                    <a:xfrm>
+                      <a:off x="0" y="0"/>
+                      <a:ext cx="3082444" cy="1812912"/>
+                    </a:xfrm>
+                    <a:prstGeom prst="rect">
+                      <a:avLst/>
+                    </a:prstGeom>
+                  </pic:spPr>
+                </pic:pic>
+              </a:graphicData>
+            </a:graphic>
+            <wp14:sizeRelH relativeFrom="page">
+              <wp14:pctWidth>0</wp14:pctWidth>
+            </wp14:sizeRelH>
+            <wp14:sizeRelV relativeFrom="page">
+              <wp14:pctHeight>0</wp14:pctHeight>
+            </wp14:sizeRelV>
+          </wp:anchor>
+        </w:drawing>
+      </w:r>
+    </w:p>
+    <w:p>
+      <w:pPr>
+        <w:spacing w:line="360" w:lineRule="auto"/>
+        <w:ind w:left="2160"/>
+        <w:rPr>
+          <w:rFonts w:ascii="Open Sans" w:hAnsi="Open Sans" w:cs="Open Sans"/>
+        </w:rPr>
+      </w:pPr>
+    </w:p>
+    <w:p>
+      <w:pPr>
+        <w:spacing w:line="360" w:lineRule="auto"/>
+        <w:ind w:left="2160"/>
+        <w:rPr>
+          <w:rFonts w:ascii="Open Sans" w:hAnsi="Open Sans" w:cs="Open Sans"/>
+        </w:rPr>
+      </w:pPr>
+    </w:p>
+    <w:p>
+      <w:pPr>
+        <w:spacing w:line="360" w:lineRule="auto"/>
+        <w:ind w:left="2160"/>
+        <w:rPr>
+          <w:rFonts w:ascii="Open Sans" w:hAnsi="Open Sans" w:cs="Open Sans"/>
+        </w:rPr>
+      </w:pPr>
+    </w:p>
+    <w:p>
+      <w:pPr>
+        <w:spacing w:line="360" w:lineRule="auto"/>
+        <w:ind w:left="2160"/>
+        <w:rPr>
+          <w:rFonts w:ascii="Open Sans" w:hAnsi="Open Sans" w:cs="Open Sans"/>
+        </w:rPr>
+      </w:pPr>
+    </w:p>
+    <w:p>
+      <w:pPr>
+        <w:spacing w:line="360" w:lineRule="auto"/>
+        <w:ind w:left="2160"/>
+        <w:rPr>
+          <w:rFonts w:ascii="Open Sans" w:hAnsi="Open Sans" w:cs="Open Sans"/>
+        </w:rPr>
+      </w:pPr>
+    </w:p>
+    <w:p>
+      <w:pPr>
+        <w:spacing w:line="360" w:lineRule="auto"/>
+        <w:ind w:left="2160"/>
+        <w:rPr>
+          <w:rFonts w:ascii="Open Sans" w:hAnsi="Open Sans" w:cs="Open Sans"/>
+        </w:rPr>
+      </w:pPr>
+    </w:p>
+    <w:p>
+      <w:pPr>
         <w:numPr>
           <w:ilvl w:val="0"/>
           <w:numId w:val="24"/>
@@ -5103,7 +7002,6 @@
         <w:rPr>
           <w:rFonts w:ascii="Open Sans" w:hAnsi="Open Sans" w:cs="Open Sans"/>
         </w:rPr>
-        <w:lastRenderedPageBreak/>
         <w:t>HOW TO VOID TRANSACTION</w:t>
       </w:r>
     </w:p>
@@ -5151,6 +7049,102 @@
           <w:rFonts w:ascii="Open Sans" w:hAnsi="Open Sans" w:cs="Open Sans"/>
         </w:rPr>
       </w:pPr>
+      <w:r>
+        <w:rPr>
+          <w:noProof/>
+        </w:rPr>
+        <w:drawing>
+          <wp:anchor distT="0" distB="0" distL="114300" distR="114300" simplePos="0" relativeHeight="251687936" behindDoc="0" locked="0" layoutInCell="1" allowOverlap="1" wp14:anchorId="45D4327D" wp14:editId="08B193F3">
+            <wp:simplePos x="0" y="0"/>
+            <wp:positionH relativeFrom="margin">
+              <wp:posOffset>1533525</wp:posOffset>
+            </wp:positionH>
+            <wp:positionV relativeFrom="paragraph">
+              <wp:posOffset>13335</wp:posOffset>
+            </wp:positionV>
+            <wp:extent cx="2933700" cy="1736192"/>
+            <wp:effectExtent l="0" t="0" r="0" b="0"/>
+            <wp:wrapNone/>
+            <wp:docPr id="4" name="Picture 4"/>
+            <wp:cNvGraphicFramePr>
+              <a:graphicFrameLocks xmlns:a="http://schemas.openxmlformats.org/drawingml/2006/main" noChangeAspect="1"/>
+            </wp:cNvGraphicFramePr>
+            <a:graphic xmlns:a="http://schemas.openxmlformats.org/drawingml/2006/main">
+              <a:graphicData uri="http://schemas.openxmlformats.org/drawingml/2006/picture">
+                <pic:pic xmlns:pic="http://schemas.openxmlformats.org/drawingml/2006/picture">
+                  <pic:nvPicPr>
+                    <pic:cNvPr id="1" name=""/>
+                    <pic:cNvPicPr/>
+                  </pic:nvPicPr>
+                  <pic:blipFill>
+                    <a:blip r:embed="rId21" cstate="print">
+                      <a:extLst>
+                        <a:ext uri="{28A0092B-C50C-407E-A947-70E740481C1C}">
+                          <a14:useLocalDpi xmlns:a14="http://schemas.microsoft.com/office/drawing/2010/main" val="0"/>
+                        </a:ext>
+                      </a:extLst>
+                    </a:blip>
+                    <a:stretch>
+                      <a:fillRect/>
+                    </a:stretch>
+                  </pic:blipFill>
+                  <pic:spPr>
+                    <a:xfrm>
+                      <a:off x="0" y="0"/>
+                      <a:ext cx="2933700" cy="1736192"/>
+                    </a:xfrm>
+                    <a:prstGeom prst="rect">
+                      <a:avLst/>
+                    </a:prstGeom>
+                  </pic:spPr>
+                </pic:pic>
+              </a:graphicData>
+            </a:graphic>
+            <wp14:sizeRelH relativeFrom="page">
+              <wp14:pctWidth>0</wp14:pctWidth>
+            </wp14:sizeRelH>
+            <wp14:sizeRelV relativeFrom="page">
+              <wp14:pctHeight>0</wp14:pctHeight>
+            </wp14:sizeRelV>
+          </wp:anchor>
+        </w:drawing>
+      </w:r>
+    </w:p>
+    <w:p>
+      <w:pPr>
+        <w:spacing w:line="360" w:lineRule="auto"/>
+        <w:ind w:left="2160"/>
+        <w:rPr>
+          <w:rFonts w:ascii="Open Sans" w:hAnsi="Open Sans" w:cs="Open Sans"/>
+        </w:rPr>
+      </w:pPr>
+    </w:p>
+    <w:p>
+      <w:pPr>
+        <w:spacing w:line="360" w:lineRule="auto"/>
+        <w:ind w:left="2160"/>
+        <w:rPr>
+          <w:rFonts w:ascii="Open Sans" w:hAnsi="Open Sans" w:cs="Open Sans"/>
+        </w:rPr>
+      </w:pPr>
+    </w:p>
+    <w:p>
+      <w:pPr>
+        <w:spacing w:line="360" w:lineRule="auto"/>
+        <w:ind w:left="2160"/>
+        <w:rPr>
+          <w:rFonts w:ascii="Open Sans" w:hAnsi="Open Sans" w:cs="Open Sans"/>
+        </w:rPr>
+      </w:pPr>
+    </w:p>
+    <w:p>
+      <w:pPr>
+        <w:spacing w:line="360" w:lineRule="auto"/>
+        <w:ind w:left="2160"/>
+        <w:rPr>
+          <w:rFonts w:ascii="Open Sans" w:hAnsi="Open Sans" w:cs="Open Sans"/>
+        </w:rPr>
+      </w:pPr>
     </w:p>
     <w:p>
       <w:pPr>
@@ -5244,6 +7238,149 @@
     </w:p>
     <w:p>
       <w:pPr>
+        <w:spacing w:line="360" w:lineRule="auto"/>
+        <w:rPr>
+          <w:rFonts w:ascii="Open Sans" w:hAnsi="Open Sans" w:cs="Open Sans"/>
+        </w:rPr>
+      </w:pPr>
+      <w:r>
+        <w:rPr>
+          <w:rFonts w:ascii="Courier New" w:eastAsia="Courier New" w:hAnsi="Courier New" w:cs="Courier New"/>
+          <w:noProof/>
+          <w:sz w:val="24"/>
+          <w:szCs w:val="24"/>
+        </w:rPr>
+        <w:drawing>
+          <wp:anchor distT="0" distB="0" distL="114300" distR="114300" simplePos="0" relativeHeight="251688960" behindDoc="0" locked="0" layoutInCell="1" allowOverlap="1" wp14:anchorId="3709969A" wp14:editId="5F0908FE">
+            <wp:simplePos x="0" y="0"/>
+            <wp:positionH relativeFrom="margin">
+              <wp:posOffset>962025</wp:posOffset>
+            </wp:positionH>
+            <wp:positionV relativeFrom="paragraph">
+              <wp:posOffset>6350</wp:posOffset>
+            </wp:positionV>
+            <wp:extent cx="3895725" cy="2419350"/>
+            <wp:effectExtent l="0" t="0" r="9525" b="0"/>
+            <wp:wrapNone/>
+            <wp:docPr id="31" name="image18.png"/>
+            <wp:cNvGraphicFramePr/>
+            <a:graphic xmlns:a="http://schemas.openxmlformats.org/drawingml/2006/main">
+              <a:graphicData uri="http://schemas.openxmlformats.org/drawingml/2006/picture">
+                <pic:pic xmlns:pic="http://schemas.openxmlformats.org/drawingml/2006/picture">
+                  <pic:nvPicPr>
+                    <pic:cNvPr id="0" name="image18.png"/>
+                    <pic:cNvPicPr preferRelativeResize="0"/>
+                  </pic:nvPicPr>
+                  <pic:blipFill>
+                    <a:blip r:embed="rId22" cstate="print">
+                      <a:extLst>
+                        <a:ext uri="{28A0092B-C50C-407E-A947-70E740481C1C}">
+                          <a14:useLocalDpi xmlns:a14="http://schemas.microsoft.com/office/drawing/2010/main" val="0"/>
+                        </a:ext>
+                      </a:extLst>
+                    </a:blip>
+                    <a:srcRect/>
+                    <a:stretch>
+                      <a:fillRect/>
+                    </a:stretch>
+                  </pic:blipFill>
+                  <pic:spPr>
+                    <a:xfrm>
+                      <a:off x="0" y="0"/>
+                      <a:ext cx="3895725" cy="2419350"/>
+                    </a:xfrm>
+                    <a:prstGeom prst="rect">
+                      <a:avLst/>
+                    </a:prstGeom>
+                    <a:ln/>
+                  </pic:spPr>
+                </pic:pic>
+              </a:graphicData>
+            </a:graphic>
+            <wp14:sizeRelH relativeFrom="page">
+              <wp14:pctWidth>0</wp14:pctWidth>
+            </wp14:sizeRelH>
+            <wp14:sizeRelV relativeFrom="page">
+              <wp14:pctHeight>0</wp14:pctHeight>
+            </wp14:sizeRelV>
+          </wp:anchor>
+        </w:drawing>
+      </w:r>
+    </w:p>
+    <w:p>
+      <w:pPr>
+        <w:spacing w:line="360" w:lineRule="auto"/>
+        <w:rPr>
+          <w:rFonts w:ascii="Open Sans" w:hAnsi="Open Sans" w:cs="Open Sans"/>
+        </w:rPr>
+      </w:pPr>
+    </w:p>
+    <w:p>
+      <w:pPr>
+        <w:spacing w:line="360" w:lineRule="auto"/>
+        <w:rPr>
+          <w:rFonts w:ascii="Open Sans" w:hAnsi="Open Sans" w:cs="Open Sans"/>
+        </w:rPr>
+      </w:pPr>
+    </w:p>
+    <w:p>
+      <w:pPr>
+        <w:spacing w:line="360" w:lineRule="auto"/>
+        <w:rPr>
+          <w:rFonts w:ascii="Open Sans" w:hAnsi="Open Sans" w:cs="Open Sans"/>
+        </w:rPr>
+      </w:pPr>
+    </w:p>
+    <w:p>
+      <w:pPr>
+        <w:spacing w:line="360" w:lineRule="auto"/>
+        <w:rPr>
+          <w:rFonts w:ascii="Open Sans" w:hAnsi="Open Sans" w:cs="Open Sans"/>
+        </w:rPr>
+      </w:pPr>
+    </w:p>
+    <w:p>
+      <w:pPr>
+        <w:spacing w:line="360" w:lineRule="auto"/>
+        <w:rPr>
+          <w:rFonts w:ascii="Open Sans" w:hAnsi="Open Sans" w:cs="Open Sans"/>
+        </w:rPr>
+      </w:pPr>
+    </w:p>
+    <w:p>
+      <w:pPr>
+        <w:spacing w:line="360" w:lineRule="auto"/>
+        <w:rPr>
+          <w:rFonts w:ascii="Open Sans" w:hAnsi="Open Sans" w:cs="Open Sans"/>
+        </w:rPr>
+      </w:pPr>
+    </w:p>
+    <w:p>
+      <w:pPr>
+        <w:spacing w:line="360" w:lineRule="auto"/>
+        <w:rPr>
+          <w:rFonts w:ascii="Open Sans" w:hAnsi="Open Sans" w:cs="Open Sans"/>
+        </w:rPr>
+      </w:pPr>
+    </w:p>
+    <w:p>
+      <w:pPr>
+        <w:spacing w:line="360" w:lineRule="auto"/>
+        <w:rPr>
+          <w:rFonts w:ascii="Open Sans" w:hAnsi="Open Sans" w:cs="Open Sans"/>
+        </w:rPr>
+      </w:pPr>
+    </w:p>
+    <w:p>
+      <w:pPr>
+        <w:spacing w:line="360" w:lineRule="auto"/>
+        <w:rPr>
+          <w:rFonts w:ascii="Open Sans" w:hAnsi="Open Sans" w:cs="Open Sans"/>
+        </w:rPr>
+      </w:pPr>
+    </w:p>
+    <w:p>
+      <w:pPr>
         <w:numPr>
           <w:ilvl w:val="0"/>
           <w:numId w:val="9"/>
@@ -5280,6 +7417,180 @@
     </w:p>
     <w:p>
       <w:pPr>
+        <w:spacing w:line="360" w:lineRule="auto"/>
+        <w:ind w:left="2160"/>
+        <w:rPr>
+          <w:rFonts w:ascii="Open Sans" w:hAnsi="Open Sans" w:cs="Open Sans"/>
+        </w:rPr>
+      </w:pPr>
+      <w:r>
+        <w:rPr>
+          <w:rFonts w:ascii="Courier New" w:hAnsi="Courier New" w:cs="Courier New"/>
+          <w:noProof/>
+          <w:sz w:val="24"/>
+          <w:szCs w:val="24"/>
+        </w:rPr>
+        <w:drawing>
+          <wp:anchor distT="0" distB="0" distL="114300" distR="114300" simplePos="0" relativeHeight="251691008" behindDoc="0" locked="0" layoutInCell="1" hidden="0" allowOverlap="1" wp14:anchorId="53B8A649" wp14:editId="1B40F0D1">
+            <wp:simplePos x="0" y="0"/>
+            <wp:positionH relativeFrom="margin">
+              <wp:posOffset>904875</wp:posOffset>
+            </wp:positionH>
+            <wp:positionV relativeFrom="paragraph">
+              <wp:posOffset>9525</wp:posOffset>
+            </wp:positionV>
+            <wp:extent cx="3914775" cy="2428875"/>
+            <wp:effectExtent l="0" t="0" r="9525" b="9525"/>
+            <wp:wrapNone/>
+            <wp:docPr id="28" name="image13.png"/>
+            <wp:cNvGraphicFramePr/>
+            <a:graphic xmlns:a="http://schemas.openxmlformats.org/drawingml/2006/main">
+              <a:graphicData uri="http://schemas.openxmlformats.org/drawingml/2006/picture">
+                <pic:pic xmlns:pic="http://schemas.openxmlformats.org/drawingml/2006/picture">
+                  <pic:nvPicPr>
+                    <pic:cNvPr id="0" name="image13.png"/>
+                    <pic:cNvPicPr preferRelativeResize="0"/>
+                  </pic:nvPicPr>
+                  <pic:blipFill>
+                    <a:blip r:embed="rId23"/>
+                    <a:srcRect/>
+                    <a:stretch>
+                      <a:fillRect/>
+                    </a:stretch>
+                  </pic:blipFill>
+                  <pic:spPr>
+                    <a:xfrm>
+                      <a:off x="0" y="0"/>
+                      <a:ext cx="3914775" cy="2428875"/>
+                    </a:xfrm>
+                    <a:prstGeom prst="rect">
+                      <a:avLst/>
+                    </a:prstGeom>
+                    <a:ln/>
+                  </pic:spPr>
+                </pic:pic>
+              </a:graphicData>
+            </a:graphic>
+            <wp14:sizeRelH relativeFrom="margin">
+              <wp14:pctWidth>0</wp14:pctWidth>
+            </wp14:sizeRelH>
+            <wp14:sizeRelV relativeFrom="margin">
+              <wp14:pctHeight>0</wp14:pctHeight>
+            </wp14:sizeRelV>
+          </wp:anchor>
+        </w:drawing>
+      </w:r>
+    </w:p>
+    <w:p>
+      <w:pPr>
+        <w:spacing w:line="360" w:lineRule="auto"/>
+        <w:ind w:left="2160"/>
+        <w:rPr>
+          <w:rFonts w:ascii="Open Sans" w:hAnsi="Open Sans" w:cs="Open Sans"/>
+        </w:rPr>
+      </w:pPr>
+    </w:p>
+    <w:p>
+      <w:pPr>
+        <w:spacing w:line="360" w:lineRule="auto"/>
+        <w:ind w:left="2160"/>
+        <w:rPr>
+          <w:rFonts w:ascii="Open Sans" w:hAnsi="Open Sans" w:cs="Open Sans"/>
+        </w:rPr>
+      </w:pPr>
+    </w:p>
+    <w:p>
+      <w:pPr>
+        <w:spacing w:line="360" w:lineRule="auto"/>
+        <w:ind w:left="2160"/>
+        <w:rPr>
+          <w:rFonts w:ascii="Open Sans" w:hAnsi="Open Sans" w:cs="Open Sans"/>
+        </w:rPr>
+      </w:pPr>
+    </w:p>
+    <w:p>
+      <w:pPr>
+        <w:spacing w:line="360" w:lineRule="auto"/>
+        <w:ind w:left="2160"/>
+        <w:rPr>
+          <w:rFonts w:ascii="Open Sans" w:hAnsi="Open Sans" w:cs="Open Sans"/>
+        </w:rPr>
+      </w:pPr>
+    </w:p>
+    <w:p>
+      <w:pPr>
+        <w:spacing w:line="360" w:lineRule="auto"/>
+        <w:ind w:left="2160"/>
+        <w:rPr>
+          <w:rFonts w:ascii="Open Sans" w:hAnsi="Open Sans" w:cs="Open Sans"/>
+        </w:rPr>
+      </w:pPr>
+    </w:p>
+    <w:p>
+      <w:pPr>
+        <w:spacing w:line="360" w:lineRule="auto"/>
+        <w:ind w:left="2160"/>
+        <w:rPr>
+          <w:rFonts w:ascii="Open Sans" w:hAnsi="Open Sans" w:cs="Open Sans"/>
+        </w:rPr>
+      </w:pPr>
+    </w:p>
+    <w:p>
+      <w:pPr>
+        <w:spacing w:line="360" w:lineRule="auto"/>
+        <w:ind w:left="2160"/>
+        <w:rPr>
+          <w:rFonts w:ascii="Open Sans" w:hAnsi="Open Sans" w:cs="Open Sans"/>
+        </w:rPr>
+      </w:pPr>
+    </w:p>
+    <w:p>
+      <w:pPr>
+        <w:spacing w:line="360" w:lineRule="auto"/>
+        <w:ind w:left="2160"/>
+        <w:rPr>
+          <w:rFonts w:ascii="Open Sans" w:hAnsi="Open Sans" w:cs="Open Sans"/>
+        </w:rPr>
+      </w:pPr>
+    </w:p>
+    <w:p>
+      <w:pPr>
+        <w:spacing w:line="360" w:lineRule="auto"/>
+        <w:ind w:left="2160"/>
+        <w:rPr>
+          <w:rFonts w:ascii="Open Sans" w:hAnsi="Open Sans" w:cs="Open Sans"/>
+        </w:rPr>
+      </w:pPr>
+    </w:p>
+    <w:p>
+      <w:pPr>
+        <w:spacing w:line="360" w:lineRule="auto"/>
+        <w:ind w:left="2160"/>
+        <w:rPr>
+          <w:rFonts w:ascii="Open Sans" w:hAnsi="Open Sans" w:cs="Open Sans"/>
+        </w:rPr>
+      </w:pPr>
+    </w:p>
+    <w:p>
+      <w:pPr>
+        <w:spacing w:line="360" w:lineRule="auto"/>
+        <w:ind w:left="2160"/>
+        <w:rPr>
+          <w:rFonts w:ascii="Open Sans" w:hAnsi="Open Sans" w:cs="Open Sans"/>
+        </w:rPr>
+      </w:pPr>
+    </w:p>
+    <w:p>
+      <w:pPr>
+        <w:spacing w:line="360" w:lineRule="auto"/>
+        <w:ind w:left="2160"/>
+        <w:rPr>
+          <w:rFonts w:ascii="Open Sans" w:hAnsi="Open Sans" w:cs="Open Sans"/>
+        </w:rPr>
+      </w:pPr>
+    </w:p>
+    <w:p>
+      <w:pPr>
         <w:numPr>
           <w:ilvl w:val="0"/>
           <w:numId w:val="15"/>
@@ -5334,6 +7645,135 @@
     </w:p>
     <w:p>
       <w:pPr>
+        <w:spacing w:line="360" w:lineRule="auto"/>
+        <w:ind w:left="2160"/>
+        <w:rPr>
+          <w:rFonts w:ascii="Open Sans" w:hAnsi="Open Sans" w:cs="Open Sans"/>
+        </w:rPr>
+      </w:pPr>
+      <w:r>
+        <w:rPr>
+          <w:rFonts w:ascii="Courier New" w:hAnsi="Courier New" w:cs="Courier New"/>
+          <w:noProof/>
+          <w:sz w:val="24"/>
+          <w:szCs w:val="24"/>
+        </w:rPr>
+        <w:drawing>
+          <wp:anchor distT="0" distB="0" distL="114300" distR="114300" simplePos="0" relativeHeight="251693056" behindDoc="0" locked="0" layoutInCell="1" hidden="0" allowOverlap="1" wp14:anchorId="02E35556" wp14:editId="4C64EC93">
+            <wp:simplePos x="0" y="0"/>
+            <wp:positionH relativeFrom="margin">
+              <wp:align>center</wp:align>
+            </wp:positionH>
+            <wp:positionV relativeFrom="paragraph">
+              <wp:posOffset>5715</wp:posOffset>
+            </wp:positionV>
+            <wp:extent cx="3981450" cy="2190750"/>
+            <wp:effectExtent l="0" t="0" r="0" b="0"/>
+            <wp:wrapNone/>
+            <wp:docPr id="52" name="image31.png"/>
+            <wp:cNvGraphicFramePr/>
+            <a:graphic xmlns:a="http://schemas.openxmlformats.org/drawingml/2006/main">
+              <a:graphicData uri="http://schemas.openxmlformats.org/drawingml/2006/picture">
+                <pic:pic xmlns:pic="http://schemas.openxmlformats.org/drawingml/2006/picture">
+                  <pic:nvPicPr>
+                    <pic:cNvPr id="0" name="image31.png"/>
+                    <pic:cNvPicPr preferRelativeResize="0"/>
+                  </pic:nvPicPr>
+                  <pic:blipFill>
+                    <a:blip r:embed="rId24"/>
+                    <a:srcRect/>
+                    <a:stretch>
+                      <a:fillRect/>
+                    </a:stretch>
+                  </pic:blipFill>
+                  <pic:spPr>
+                    <a:xfrm>
+                      <a:off x="0" y="0"/>
+                      <a:ext cx="3981450" cy="2190750"/>
+                    </a:xfrm>
+                    <a:prstGeom prst="rect">
+                      <a:avLst/>
+                    </a:prstGeom>
+                    <a:ln/>
+                  </pic:spPr>
+                </pic:pic>
+              </a:graphicData>
+            </a:graphic>
+            <wp14:sizeRelH relativeFrom="margin">
+              <wp14:pctWidth>0</wp14:pctWidth>
+            </wp14:sizeRelH>
+            <wp14:sizeRelV relativeFrom="margin">
+              <wp14:pctHeight>0</wp14:pctHeight>
+            </wp14:sizeRelV>
+          </wp:anchor>
+        </w:drawing>
+      </w:r>
+    </w:p>
+    <w:p>
+      <w:pPr>
+        <w:spacing w:line="360" w:lineRule="auto"/>
+        <w:ind w:left="2160"/>
+        <w:rPr>
+          <w:rFonts w:ascii="Open Sans" w:hAnsi="Open Sans" w:cs="Open Sans"/>
+        </w:rPr>
+      </w:pPr>
+    </w:p>
+    <w:p>
+      <w:pPr>
+        <w:spacing w:line="360" w:lineRule="auto"/>
+        <w:ind w:left="2160"/>
+        <w:rPr>
+          <w:rFonts w:ascii="Open Sans" w:hAnsi="Open Sans" w:cs="Open Sans"/>
+        </w:rPr>
+      </w:pPr>
+    </w:p>
+    <w:p>
+      <w:pPr>
+        <w:spacing w:line="360" w:lineRule="auto"/>
+        <w:ind w:left="2160"/>
+        <w:rPr>
+          <w:rFonts w:ascii="Open Sans" w:hAnsi="Open Sans" w:cs="Open Sans"/>
+        </w:rPr>
+      </w:pPr>
+    </w:p>
+    <w:p>
+      <w:pPr>
+        <w:spacing w:line="360" w:lineRule="auto"/>
+        <w:ind w:left="2160"/>
+        <w:rPr>
+          <w:rFonts w:ascii="Open Sans" w:hAnsi="Open Sans" w:cs="Open Sans"/>
+        </w:rPr>
+      </w:pPr>
+    </w:p>
+    <w:p>
+      <w:pPr>
+        <w:spacing w:line="360" w:lineRule="auto"/>
+        <w:ind w:left="2160"/>
+        <w:rPr>
+          <w:rFonts w:ascii="Open Sans" w:hAnsi="Open Sans" w:cs="Open Sans"/>
+        </w:rPr>
+      </w:pPr>
+    </w:p>
+    <w:p>
+      <w:pPr>
+        <w:spacing w:line="360" w:lineRule="auto"/>
+        <w:ind w:left="2160"/>
+        <w:rPr>
+          <w:rFonts w:ascii="Open Sans" w:hAnsi="Open Sans" w:cs="Open Sans"/>
+        </w:rPr>
+      </w:pPr>
+    </w:p>
+    <w:p>
+      <w:pPr>
+        <w:spacing w:line="360" w:lineRule="auto"/>
+        <w:ind w:left="2160"/>
+        <w:rPr>
+          <w:rFonts w:ascii="Open Sans" w:hAnsi="Open Sans" w:cs="Open Sans"/>
+        </w:rPr>
+      </w:pPr>
+    </w:p>
+    <w:p>
+      <w:pPr>
         <w:numPr>
           <w:ilvl w:val="0"/>
           <w:numId w:val="1"/>
@@ -5406,6 +7846,151 @@
     </w:p>
     <w:p>
       <w:pPr>
+        <w:spacing w:line="360" w:lineRule="auto"/>
+        <w:rPr>
+          <w:rFonts w:ascii="Open Sans" w:hAnsi="Open Sans" w:cs="Open Sans"/>
+        </w:rPr>
+      </w:pPr>
+      <w:r>
+        <w:rPr>
+          <w:rFonts w:ascii="Courier New" w:hAnsi="Courier New" w:cs="Courier New"/>
+          <w:noProof/>
+          <w:sz w:val="24"/>
+          <w:szCs w:val="24"/>
+        </w:rPr>
+        <w:drawing>
+          <wp:anchor distT="0" distB="0" distL="114300" distR="114300" simplePos="0" relativeHeight="251695104" behindDoc="0" locked="0" layoutInCell="1" hidden="0" allowOverlap="1" wp14:anchorId="7C5F8411" wp14:editId="30316A77">
+            <wp:simplePos x="0" y="0"/>
+            <wp:positionH relativeFrom="margin">
+              <wp:posOffset>1247775</wp:posOffset>
+            </wp:positionH>
+            <wp:positionV relativeFrom="paragraph">
+              <wp:posOffset>74930</wp:posOffset>
+            </wp:positionV>
+            <wp:extent cx="3981450" cy="2190750"/>
+            <wp:effectExtent l="0" t="0" r="0" b="0"/>
+            <wp:wrapNone/>
+            <wp:docPr id="6" name="image31.png"/>
+            <wp:cNvGraphicFramePr/>
+            <a:graphic xmlns:a="http://schemas.openxmlformats.org/drawingml/2006/main">
+              <a:graphicData uri="http://schemas.openxmlformats.org/drawingml/2006/picture">
+                <pic:pic xmlns:pic="http://schemas.openxmlformats.org/drawingml/2006/picture">
+                  <pic:nvPicPr>
+                    <pic:cNvPr id="0" name="image31.png"/>
+                    <pic:cNvPicPr preferRelativeResize="0"/>
+                  </pic:nvPicPr>
+                  <pic:blipFill>
+                    <a:blip r:embed="rId24"/>
+                    <a:srcRect/>
+                    <a:stretch>
+                      <a:fillRect/>
+                    </a:stretch>
+                  </pic:blipFill>
+                  <pic:spPr>
+                    <a:xfrm>
+                      <a:off x="0" y="0"/>
+                      <a:ext cx="3981450" cy="2190750"/>
+                    </a:xfrm>
+                    <a:prstGeom prst="rect">
+                      <a:avLst/>
+                    </a:prstGeom>
+                    <a:ln/>
+                  </pic:spPr>
+                </pic:pic>
+              </a:graphicData>
+            </a:graphic>
+            <wp14:sizeRelH relativeFrom="margin">
+              <wp14:pctWidth>0</wp14:pctWidth>
+            </wp14:sizeRelH>
+            <wp14:sizeRelV relativeFrom="margin">
+              <wp14:pctHeight>0</wp14:pctHeight>
+            </wp14:sizeRelV>
+          </wp:anchor>
+        </w:drawing>
+      </w:r>
+    </w:p>
+    <w:p>
+      <w:pPr>
+        <w:spacing w:line="360" w:lineRule="auto"/>
+        <w:rPr>
+          <w:rFonts w:ascii="Open Sans" w:hAnsi="Open Sans" w:cs="Open Sans"/>
+        </w:rPr>
+      </w:pPr>
+    </w:p>
+    <w:p>
+      <w:pPr>
+        <w:spacing w:line="360" w:lineRule="auto"/>
+        <w:rPr>
+          <w:rFonts w:ascii="Open Sans" w:hAnsi="Open Sans" w:cs="Open Sans"/>
+        </w:rPr>
+      </w:pPr>
+    </w:p>
+    <w:p>
+      <w:pPr>
+        <w:spacing w:line="360" w:lineRule="auto"/>
+        <w:rPr>
+          <w:rFonts w:ascii="Open Sans" w:hAnsi="Open Sans" w:cs="Open Sans"/>
+        </w:rPr>
+      </w:pPr>
+    </w:p>
+    <w:p>
+      <w:pPr>
+        <w:spacing w:line="360" w:lineRule="auto"/>
+        <w:rPr>
+          <w:rFonts w:ascii="Open Sans" w:hAnsi="Open Sans" w:cs="Open Sans"/>
+        </w:rPr>
+      </w:pPr>
+    </w:p>
+    <w:p>
+      <w:pPr>
+        <w:spacing w:line="360" w:lineRule="auto"/>
+        <w:rPr>
+          <w:rFonts w:ascii="Open Sans" w:hAnsi="Open Sans" w:cs="Open Sans"/>
+        </w:rPr>
+      </w:pPr>
+    </w:p>
+    <w:p>
+      <w:pPr>
+        <w:spacing w:line="360" w:lineRule="auto"/>
+        <w:rPr>
+          <w:rFonts w:ascii="Open Sans" w:hAnsi="Open Sans" w:cs="Open Sans"/>
+        </w:rPr>
+      </w:pPr>
+    </w:p>
+    <w:p>
+      <w:pPr>
+        <w:spacing w:line="360" w:lineRule="auto"/>
+        <w:rPr>
+          <w:rFonts w:ascii="Open Sans" w:hAnsi="Open Sans" w:cs="Open Sans"/>
+        </w:rPr>
+      </w:pPr>
+    </w:p>
+    <w:p>
+      <w:pPr>
+        <w:spacing w:line="360" w:lineRule="auto"/>
+        <w:rPr>
+          <w:rFonts w:ascii="Open Sans" w:hAnsi="Open Sans" w:cs="Open Sans"/>
+        </w:rPr>
+      </w:pPr>
+    </w:p>
+    <w:p>
+      <w:pPr>
+        <w:spacing w:line="360" w:lineRule="auto"/>
+        <w:rPr>
+          <w:rFonts w:ascii="Open Sans" w:hAnsi="Open Sans" w:cs="Open Sans"/>
+        </w:rPr>
+      </w:pPr>
+    </w:p>
+    <w:p>
+      <w:pPr>
+        <w:spacing w:line="360" w:lineRule="auto"/>
+        <w:rPr>
+          <w:rFonts w:ascii="Open Sans" w:hAnsi="Open Sans" w:cs="Open Sans"/>
+        </w:rPr>
+      </w:pPr>
+    </w:p>
+    <w:p>
+      <w:pPr>
         <w:numPr>
           <w:ilvl w:val="0"/>
           <w:numId w:val="14"/>
@@ -5496,6 +8081,207 @@
     </w:p>
     <w:p>
       <w:pPr>
+        <w:spacing w:line="360" w:lineRule="auto"/>
+        <w:rPr>
+          <w:rFonts w:ascii="Open Sans" w:hAnsi="Open Sans" w:cs="Open Sans"/>
+        </w:rPr>
+      </w:pPr>
+      <w:r>
+        <w:rPr>
+          <w:rFonts w:ascii="Courier New" w:hAnsi="Courier New" w:cs="Courier New"/>
+          <w:noProof/>
+          <w:sz w:val="24"/>
+          <w:szCs w:val="24"/>
+        </w:rPr>
+        <w:drawing>
+          <wp:anchor distT="0" distB="0" distL="114300" distR="114300" simplePos="0" relativeHeight="251697152" behindDoc="0" locked="0" layoutInCell="1" hidden="0" allowOverlap="1" wp14:anchorId="3BBDB5CE" wp14:editId="3A45E713">
+            <wp:simplePos x="0" y="0"/>
+            <wp:positionH relativeFrom="margin">
+              <wp:posOffset>819150</wp:posOffset>
+            </wp:positionH>
+            <wp:positionV relativeFrom="paragraph">
+              <wp:posOffset>120650</wp:posOffset>
+            </wp:positionV>
+            <wp:extent cx="5124450" cy="2828925"/>
+            <wp:effectExtent l="0" t="0" r="0" b="9525"/>
+            <wp:wrapNone/>
+            <wp:docPr id="14" name="image11.png"/>
+            <wp:cNvGraphicFramePr/>
+            <a:graphic xmlns:a="http://schemas.openxmlformats.org/drawingml/2006/main">
+              <a:graphicData uri="http://schemas.openxmlformats.org/drawingml/2006/picture">
+                <pic:pic xmlns:pic="http://schemas.openxmlformats.org/drawingml/2006/picture">
+                  <pic:nvPicPr>
+                    <pic:cNvPr id="0" name="image11.png"/>
+                    <pic:cNvPicPr preferRelativeResize="0"/>
+                  </pic:nvPicPr>
+                  <pic:blipFill>
+                    <a:blip r:embed="rId25"/>
+                    <a:srcRect/>
+                    <a:stretch>
+                      <a:fillRect/>
+                    </a:stretch>
+                  </pic:blipFill>
+                  <pic:spPr>
+                    <a:xfrm>
+                      <a:off x="0" y="0"/>
+                      <a:ext cx="5124450" cy="2828925"/>
+                    </a:xfrm>
+                    <a:prstGeom prst="rect">
+                      <a:avLst/>
+                    </a:prstGeom>
+                    <a:ln/>
+                  </pic:spPr>
+                </pic:pic>
+              </a:graphicData>
+            </a:graphic>
+            <wp14:sizeRelH relativeFrom="margin">
+              <wp14:pctWidth>0</wp14:pctWidth>
+            </wp14:sizeRelH>
+            <wp14:sizeRelV relativeFrom="margin">
+              <wp14:pctHeight>0</wp14:pctHeight>
+            </wp14:sizeRelV>
+          </wp:anchor>
+        </w:drawing>
+      </w:r>
+    </w:p>
+    <w:p>
+      <w:pPr>
+        <w:spacing w:line="360" w:lineRule="auto"/>
+        <w:rPr>
+          <w:rFonts w:ascii="Open Sans" w:hAnsi="Open Sans" w:cs="Open Sans"/>
+        </w:rPr>
+      </w:pPr>
+    </w:p>
+    <w:p>
+      <w:pPr>
+        <w:spacing w:line="360" w:lineRule="auto"/>
+        <w:rPr>
+          <w:rFonts w:ascii="Open Sans" w:hAnsi="Open Sans" w:cs="Open Sans"/>
+        </w:rPr>
+      </w:pPr>
+    </w:p>
+    <w:p>
+      <w:pPr>
+        <w:spacing w:line="360" w:lineRule="auto"/>
+        <w:rPr>
+          <w:rFonts w:ascii="Open Sans" w:hAnsi="Open Sans" w:cs="Open Sans"/>
+        </w:rPr>
+      </w:pPr>
+    </w:p>
+    <w:p>
+      <w:pPr>
+        <w:spacing w:line="360" w:lineRule="auto"/>
+        <w:rPr>
+          <w:rFonts w:ascii="Open Sans" w:hAnsi="Open Sans" w:cs="Open Sans"/>
+        </w:rPr>
+      </w:pPr>
+    </w:p>
+    <w:p>
+      <w:pPr>
+        <w:spacing w:line="360" w:lineRule="auto"/>
+        <w:rPr>
+          <w:rFonts w:ascii="Open Sans" w:hAnsi="Open Sans" w:cs="Open Sans"/>
+        </w:rPr>
+      </w:pPr>
+    </w:p>
+    <w:p>
+      <w:pPr>
+        <w:spacing w:line="360" w:lineRule="auto"/>
+        <w:rPr>
+          <w:rFonts w:ascii="Open Sans" w:hAnsi="Open Sans" w:cs="Open Sans"/>
+        </w:rPr>
+      </w:pPr>
+    </w:p>
+    <w:p>
+      <w:pPr>
+        <w:spacing w:line="360" w:lineRule="auto"/>
+        <w:rPr>
+          <w:rFonts w:ascii="Open Sans" w:hAnsi="Open Sans" w:cs="Open Sans"/>
+        </w:rPr>
+      </w:pPr>
+    </w:p>
+    <w:p>
+      <w:pPr>
+        <w:spacing w:line="360" w:lineRule="auto"/>
+        <w:rPr>
+          <w:rFonts w:ascii="Open Sans" w:hAnsi="Open Sans" w:cs="Open Sans"/>
+        </w:rPr>
+      </w:pPr>
+    </w:p>
+    <w:p>
+      <w:pPr>
+        <w:rPr>
+          <w:rFonts w:ascii="Open Sans" w:hAnsi="Open Sans" w:cs="Open Sans"/>
+        </w:rPr>
+      </w:pPr>
+      <w:r>
+        <w:rPr>
+          <w:rFonts w:ascii="Courier New" w:hAnsi="Courier New" w:cs="Courier New"/>
+          <w:noProof/>
+          <w:sz w:val="24"/>
+          <w:szCs w:val="24"/>
+        </w:rPr>
+        <w:drawing>
+          <wp:anchor distT="0" distB="0" distL="114300" distR="114300" simplePos="0" relativeHeight="251699200" behindDoc="0" locked="0" layoutInCell="1" hidden="0" allowOverlap="1" wp14:anchorId="60A13384" wp14:editId="022E6972">
+            <wp:simplePos x="0" y="0"/>
+            <wp:positionH relativeFrom="column">
+              <wp:posOffset>771525</wp:posOffset>
+            </wp:positionH>
+            <wp:positionV relativeFrom="paragraph">
+              <wp:posOffset>543560</wp:posOffset>
+            </wp:positionV>
+            <wp:extent cx="5257800" cy="3089910"/>
+            <wp:effectExtent l="0" t="0" r="0" b="0"/>
+            <wp:wrapNone/>
+            <wp:docPr id="77" name="image57.png"/>
+            <wp:cNvGraphicFramePr/>
+            <a:graphic xmlns:a="http://schemas.openxmlformats.org/drawingml/2006/main">
+              <a:graphicData uri="http://schemas.openxmlformats.org/drawingml/2006/picture">
+                <pic:pic xmlns:pic="http://schemas.openxmlformats.org/drawingml/2006/picture">
+                  <pic:nvPicPr>
+                    <pic:cNvPr id="0" name="image57.png"/>
+                    <pic:cNvPicPr preferRelativeResize="0"/>
+                  </pic:nvPicPr>
+                  <pic:blipFill>
+                    <a:blip r:embed="rId26"/>
+                    <a:srcRect/>
+                    <a:stretch>
+                      <a:fillRect/>
+                    </a:stretch>
+                  </pic:blipFill>
+                  <pic:spPr>
+                    <a:xfrm>
+                      <a:off x="0" y="0"/>
+                      <a:ext cx="5257800" cy="3089910"/>
+                    </a:xfrm>
+                    <a:prstGeom prst="rect">
+                      <a:avLst/>
+                    </a:prstGeom>
+                    <a:ln/>
+                  </pic:spPr>
+                </pic:pic>
+              </a:graphicData>
+            </a:graphic>
+          </wp:anchor>
+        </w:drawing>
+      </w:r>
+      <w:r>
+        <w:rPr>
+          <w:rFonts w:ascii="Open Sans" w:hAnsi="Open Sans" w:cs="Open Sans"/>
+        </w:rPr>
+        <w:br w:type="page"/>
+      </w:r>
+    </w:p>
+    <w:p>
+      <w:pPr>
+        <w:spacing w:line="360" w:lineRule="auto"/>
+        <w:rPr>
+          <w:rFonts w:ascii="Open Sans" w:hAnsi="Open Sans" w:cs="Open Sans"/>
+        </w:rPr>
+      </w:pPr>
+    </w:p>
+    <w:p>
+      <w:pPr>
         <w:numPr>
           <w:ilvl w:val="0"/>
           <w:numId w:val="30"/>
@@ -5563,7 +8349,6 @@
         <w:rPr>
           <w:rFonts w:ascii="Open Sans" w:hAnsi="Open Sans" w:cs="Open Sans"/>
         </w:rPr>
-        <w:lastRenderedPageBreak/>
         <w:t xml:space="preserve">SELECT ADD USER TO ADD NEW USER </w:t>
       </w:r>
     </w:p>
@@ -5587,6 +8372,144 @@
     </w:p>
     <w:p>
       <w:pPr>
+        <w:spacing w:line="360" w:lineRule="auto"/>
+        <w:ind w:left="2160"/>
+        <w:rPr>
+          <w:rFonts w:ascii="Open Sans" w:hAnsi="Open Sans" w:cs="Open Sans"/>
+        </w:rPr>
+      </w:pPr>
+      <w:r>
+        <w:rPr>
+          <w:rFonts w:ascii="Courier New" w:hAnsi="Courier New" w:cs="Courier New"/>
+          <w:noProof/>
+          <w:sz w:val="24"/>
+          <w:szCs w:val="24"/>
+        </w:rPr>
+        <w:drawing>
+          <wp:anchor distT="0" distB="0" distL="114300" distR="114300" simplePos="0" relativeHeight="251701248" behindDoc="0" locked="0" layoutInCell="1" hidden="0" allowOverlap="1" wp14:anchorId="2F01AC6B" wp14:editId="70FACC37">
+            <wp:simplePos x="0" y="0"/>
+            <wp:positionH relativeFrom="margin">
+              <wp:posOffset>1095375</wp:posOffset>
+            </wp:positionH>
+            <wp:positionV relativeFrom="paragraph">
+              <wp:posOffset>6350</wp:posOffset>
+            </wp:positionV>
+            <wp:extent cx="3648075" cy="2257425"/>
+            <wp:effectExtent l="0" t="0" r="9525" b="9525"/>
+            <wp:wrapNone/>
+            <wp:docPr id="105" name="image74.png"/>
+            <wp:cNvGraphicFramePr/>
+            <a:graphic xmlns:a="http://schemas.openxmlformats.org/drawingml/2006/main">
+              <a:graphicData uri="http://schemas.openxmlformats.org/drawingml/2006/picture">
+                <pic:pic xmlns:pic="http://schemas.openxmlformats.org/drawingml/2006/picture">
+                  <pic:nvPicPr>
+                    <pic:cNvPr id="0" name="image74.png"/>
+                    <pic:cNvPicPr preferRelativeResize="0"/>
+                  </pic:nvPicPr>
+                  <pic:blipFill>
+                    <a:blip r:embed="rId27"/>
+                    <a:srcRect/>
+                    <a:stretch>
+                      <a:fillRect/>
+                    </a:stretch>
+                  </pic:blipFill>
+                  <pic:spPr>
+                    <a:xfrm>
+                      <a:off x="0" y="0"/>
+                      <a:ext cx="3648075" cy="2257425"/>
+                    </a:xfrm>
+                    <a:prstGeom prst="rect">
+                      <a:avLst/>
+                    </a:prstGeom>
+                    <a:ln/>
+                  </pic:spPr>
+                </pic:pic>
+              </a:graphicData>
+            </a:graphic>
+            <wp14:sizeRelH relativeFrom="margin">
+              <wp14:pctWidth>0</wp14:pctWidth>
+            </wp14:sizeRelH>
+            <wp14:sizeRelV relativeFrom="margin">
+              <wp14:pctHeight>0</wp14:pctHeight>
+            </wp14:sizeRelV>
+          </wp:anchor>
+        </w:drawing>
+      </w:r>
+    </w:p>
+    <w:p>
+      <w:pPr>
+        <w:spacing w:line="360" w:lineRule="auto"/>
+        <w:ind w:left="2160"/>
+        <w:rPr>
+          <w:rFonts w:ascii="Open Sans" w:hAnsi="Open Sans" w:cs="Open Sans"/>
+        </w:rPr>
+      </w:pPr>
+    </w:p>
+    <w:p>
+      <w:pPr>
+        <w:spacing w:line="360" w:lineRule="auto"/>
+        <w:ind w:left="2160"/>
+        <w:rPr>
+          <w:rFonts w:ascii="Open Sans" w:hAnsi="Open Sans" w:cs="Open Sans"/>
+        </w:rPr>
+      </w:pPr>
+    </w:p>
+    <w:p>
+      <w:pPr>
+        <w:spacing w:line="360" w:lineRule="auto"/>
+        <w:ind w:left="2160"/>
+        <w:rPr>
+          <w:rFonts w:ascii="Open Sans" w:hAnsi="Open Sans" w:cs="Open Sans"/>
+        </w:rPr>
+      </w:pPr>
+    </w:p>
+    <w:p>
+      <w:pPr>
+        <w:spacing w:line="360" w:lineRule="auto"/>
+        <w:ind w:left="2160"/>
+        <w:rPr>
+          <w:rFonts w:ascii="Open Sans" w:hAnsi="Open Sans" w:cs="Open Sans"/>
+        </w:rPr>
+      </w:pPr>
+    </w:p>
+    <w:p>
+      <w:pPr>
+        <w:spacing w:line="360" w:lineRule="auto"/>
+        <w:ind w:left="2160"/>
+        <w:rPr>
+          <w:rFonts w:ascii="Open Sans" w:hAnsi="Open Sans" w:cs="Open Sans"/>
+        </w:rPr>
+      </w:pPr>
+    </w:p>
+    <w:p>
+      <w:pPr>
+        <w:spacing w:line="360" w:lineRule="auto"/>
+        <w:ind w:left="2160"/>
+        <w:rPr>
+          <w:rFonts w:ascii="Open Sans" w:hAnsi="Open Sans" w:cs="Open Sans"/>
+        </w:rPr>
+      </w:pPr>
+    </w:p>
+    <w:p>
+      <w:pPr>
+        <w:spacing w:line="360" w:lineRule="auto"/>
+        <w:ind w:left="2160"/>
+        <w:rPr>
+          <w:rFonts w:ascii="Open Sans" w:hAnsi="Open Sans" w:cs="Open Sans"/>
+        </w:rPr>
+      </w:pPr>
+    </w:p>
+    <w:p>
+      <w:pPr>
+        <w:spacing w:line="360" w:lineRule="auto"/>
+        <w:ind w:left="2160"/>
+        <w:rPr>
+          <w:rFonts w:ascii="Open Sans" w:hAnsi="Open Sans" w:cs="Open Sans"/>
+        </w:rPr>
+      </w:pPr>
+    </w:p>
+    <w:p>
+      <w:pPr>
         <w:numPr>
           <w:ilvl w:val="0"/>
           <w:numId w:val="8"/>
@@ -5682,14 +8605,80 @@
           <w:rFonts w:ascii="Open Sans" w:hAnsi="Open Sans" w:cs="Open Sans"/>
         </w:rPr>
       </w:pPr>
-    </w:p>
-    <w:p>
-      <w:pPr>
-        <w:spacing w:line="360" w:lineRule="auto"/>
-        <w:rPr>
-          <w:rFonts w:ascii="Open Sans" w:hAnsi="Open Sans" w:cs="Open Sans"/>
-        </w:rPr>
-      </w:pPr>
+      <w:r>
+        <w:rPr>
+          <w:rFonts w:ascii="Courier New" w:hAnsi="Courier New" w:cs="Courier New"/>
+          <w:noProof/>
+          <w:sz w:val="24"/>
+          <w:szCs w:val="24"/>
+        </w:rPr>
+        <w:drawing>
+          <wp:anchor distT="0" distB="0" distL="114300" distR="114300" simplePos="0" relativeHeight="251703296" behindDoc="0" locked="0" layoutInCell="1" hidden="0" allowOverlap="1" wp14:anchorId="3FD00940" wp14:editId="075EE5BB">
+            <wp:simplePos x="0" y="0"/>
+            <wp:positionH relativeFrom="column">
+              <wp:posOffset>1181099</wp:posOffset>
+            </wp:positionH>
+            <wp:positionV relativeFrom="paragraph">
+              <wp:posOffset>88266</wp:posOffset>
+            </wp:positionV>
+            <wp:extent cx="3705225" cy="2209800"/>
+            <wp:effectExtent l="0" t="0" r="9525" b="0"/>
+            <wp:wrapNone/>
+            <wp:docPr id="37" name="image20.png"/>
+            <wp:cNvGraphicFramePr/>
+            <a:graphic xmlns:a="http://schemas.openxmlformats.org/drawingml/2006/main">
+              <a:graphicData uri="http://schemas.openxmlformats.org/drawingml/2006/picture">
+                <pic:pic xmlns:pic="http://schemas.openxmlformats.org/drawingml/2006/picture">
+                  <pic:nvPicPr>
+                    <pic:cNvPr id="0" name="image20.png"/>
+                    <pic:cNvPicPr preferRelativeResize="0"/>
+                  </pic:nvPicPr>
+                  <pic:blipFill>
+                    <a:blip r:embed="rId28"/>
+                    <a:srcRect/>
+                    <a:stretch>
+                      <a:fillRect/>
+                    </a:stretch>
+                  </pic:blipFill>
+                  <pic:spPr>
+                    <a:xfrm>
+                      <a:off x="0" y="0"/>
+                      <a:ext cx="3705225" cy="2209800"/>
+                    </a:xfrm>
+                    <a:prstGeom prst="rect">
+                      <a:avLst/>
+                    </a:prstGeom>
+                    <a:ln/>
+                  </pic:spPr>
+                </pic:pic>
+              </a:graphicData>
+            </a:graphic>
+            <wp14:sizeRelH relativeFrom="margin">
+              <wp14:pctWidth>0</wp14:pctWidth>
+            </wp14:sizeRelH>
+            <wp14:sizeRelV relativeFrom="margin">
+              <wp14:pctHeight>0</wp14:pctHeight>
+            </wp14:sizeRelV>
+          </wp:anchor>
+        </w:drawing>
+      </w:r>
+    </w:p>
+    <w:p>
+      <w:pPr>
+        <w:tabs>
+          <w:tab w:val="left" w:pos="2355"/>
+        </w:tabs>
+        <w:spacing w:line="360" w:lineRule="auto"/>
+        <w:rPr>
+          <w:rFonts w:ascii="Open Sans" w:hAnsi="Open Sans" w:cs="Open Sans"/>
+        </w:rPr>
+      </w:pPr>
+      <w:r>
+        <w:rPr>
+          <w:rFonts w:ascii="Open Sans" w:hAnsi="Open Sans" w:cs="Open Sans"/>
+        </w:rPr>
+        <w:tab/>
+      </w:r>
     </w:p>
     <w:p>
       <w:pPr>
@@ -5887,12 +8876,14 @@
                 <w:rFonts w:ascii="Open Sans" w:hAnsi="Open Sans" w:cs="Open Sans"/>
               </w:rPr>
             </w:pPr>
+            <w:proofErr w:type="spellStart"/>
             <w:r>
               <w:rPr>
                 <w:rFonts w:ascii="Open Sans" w:hAnsi="Open Sans" w:cs="Open Sans"/>
               </w:rPr>
               <w:t>BillingNotEnabledMapError</w:t>
             </w:r>
+            <w:proofErr w:type="spellEnd"/>
           </w:p>
         </w:tc>
         <w:tc>
@@ -5991,12 +8982,14 @@
                 <w:rFonts w:ascii="Open Sans" w:hAnsi="Open Sans" w:cs="Open Sans"/>
               </w:rPr>
             </w:pPr>
+            <w:proofErr w:type="spellStart"/>
             <w:r>
               <w:rPr>
                 <w:rFonts w:ascii="Open Sans" w:hAnsi="Open Sans" w:cs="Open Sans"/>
               </w:rPr>
               <w:t>ExpiredKeyMapError</w:t>
             </w:r>
+            <w:proofErr w:type="spellEnd"/>
           </w:p>
         </w:tc>
         <w:tc>
@@ -6095,12 +9088,14 @@
                 <w:rFonts w:ascii="Open Sans" w:hAnsi="Open Sans" w:cs="Open Sans"/>
               </w:rPr>
             </w:pPr>
+            <w:proofErr w:type="spellStart"/>
             <w:r>
               <w:rPr>
                 <w:rFonts w:ascii="Open Sans" w:hAnsi="Open Sans" w:cs="Open Sans"/>
               </w:rPr>
               <w:t>InvalidKeyMapError</w:t>
             </w:r>
+            <w:proofErr w:type="spellEnd"/>
           </w:p>
         </w:tc>
         <w:tc>
@@ -6199,13 +9194,14 @@
                 <w:rFonts w:ascii="Open Sans" w:hAnsi="Open Sans" w:cs="Open Sans"/>
               </w:rPr>
             </w:pPr>
+            <w:proofErr w:type="spellStart"/>
             <w:r>
               <w:rPr>
                 <w:rFonts w:ascii="Open Sans" w:hAnsi="Open Sans" w:cs="Open Sans"/>
               </w:rPr>
-              <w:lastRenderedPageBreak/>
               <w:t>InvalidKey</w:t>
             </w:r>
+            <w:proofErr w:type="spellEnd"/>
           </w:p>
         </w:tc>
         <w:tc>
@@ -6283,12 +9279,14 @@
                 <w:rFonts w:ascii="Open Sans" w:hAnsi="Open Sans" w:cs="Open Sans"/>
               </w:rPr>
             </w:pPr>
+            <w:proofErr w:type="spellStart"/>
             <w:r>
               <w:rPr>
                 <w:rFonts w:ascii="Open Sans" w:hAnsi="Open Sans" w:cs="Open Sans"/>
               </w:rPr>
               <w:t>CommunicationsLinkFailure</w:t>
             </w:r>
+            <w:proofErr w:type="spellEnd"/>
           </w:p>
           <w:p>
             <w:pPr>
@@ -6393,11 +9391,19 @@
                 <w:rFonts w:ascii="Open Sans" w:hAnsi="Open Sans" w:cs="Open Sans"/>
               </w:rPr>
             </w:pPr>
+            <w:proofErr w:type="spellStart"/>
             <w:r>
               <w:rPr>
                 <w:rFonts w:ascii="Open Sans" w:hAnsi="Open Sans" w:cs="Open Sans"/>
               </w:rPr>
-              <w:t>java.security.cert.CertPathValidatorException: Trust anchor for certification path not found.</w:t>
+              <w:t>java.security.cert.CertPathValidatorException</w:t>
+            </w:r>
+            <w:proofErr w:type="spellEnd"/>
+            <w:r>
+              <w:rPr>
+                <w:rFonts w:ascii="Open Sans" w:hAnsi="Open Sans" w:cs="Open Sans"/>
+              </w:rPr>
+              <w:t>: Trust anchor for certification path not found.</w:t>
             </w:r>
           </w:p>
         </w:tc>
@@ -6451,7 +9457,21 @@
               <w:rPr>
                 <w:rFonts w:ascii="Open Sans" w:hAnsi="Open Sans" w:cs="Open Sans"/>
               </w:rPr>
-              <w:t>In this case, the SSLHandshakeException occurs because you have a CA that isn't trusted by the system. The developers included a function that allows all SSL certificates.</w:t>
+              <w:t xml:space="preserve">In this case, the </w:t>
+            </w:r>
+            <w:proofErr w:type="spellStart"/>
+            <w:r>
+              <w:rPr>
+                <w:rFonts w:ascii="Open Sans" w:hAnsi="Open Sans" w:cs="Open Sans"/>
+              </w:rPr>
+              <w:t>SSLHandshakeException</w:t>
+            </w:r>
+            <w:proofErr w:type="spellEnd"/>
+            <w:r>
+              <w:rPr>
+                <w:rFonts w:ascii="Open Sans" w:hAnsi="Open Sans" w:cs="Open Sans"/>
+              </w:rPr>
+              <w:t xml:space="preserve"> occurs because you have a CA that isn't trusted by the system. The developers included a function that allows all SSL certificates.</w:t>
             </w:r>
           </w:p>
         </w:tc>
@@ -6611,7 +9631,47 @@
           <w:sz w:val="21"/>
           <w:szCs w:val="21"/>
         </w:rPr>
-        <w:t>The mobile app has the ability to generate your ticket if you are a passenger and can also provide a visual representation of the shortest path using the dijkstra algorithm. Also for the driver the mobile app has the ability to collect the payment of the passenger as well as can view the visual representation of shortest path using the dijkstra algorithm.</w:t>
+        <w:t xml:space="preserve">The mobile app has the ability to generate your ticket if you are a passenger and can also provide a visual representation of the shortest path using the </w:t>
+      </w:r>
+      <w:proofErr w:type="spellStart"/>
+      <w:r>
+        <w:rPr>
+          <w:rFonts w:ascii="Open Sans" w:hAnsi="Open Sans" w:cs="Open Sans"/>
+          <w:color w:val="333333"/>
+          <w:sz w:val="21"/>
+          <w:szCs w:val="21"/>
+        </w:rPr>
+        <w:t>dijkstra</w:t>
+      </w:r>
+      <w:proofErr w:type="spellEnd"/>
+      <w:r>
+        <w:rPr>
+          <w:rFonts w:ascii="Open Sans" w:hAnsi="Open Sans" w:cs="Open Sans"/>
+          <w:color w:val="333333"/>
+          <w:sz w:val="21"/>
+          <w:szCs w:val="21"/>
+        </w:rPr>
+        <w:t xml:space="preserve"> algorithm. Also for the driver the mobile app has the ability to collect the payment of the passenger as well as can view the visual representation of shortest path using the </w:t>
+      </w:r>
+      <w:proofErr w:type="spellStart"/>
+      <w:r>
+        <w:rPr>
+          <w:rFonts w:ascii="Open Sans" w:hAnsi="Open Sans" w:cs="Open Sans"/>
+          <w:color w:val="333333"/>
+          <w:sz w:val="21"/>
+          <w:szCs w:val="21"/>
+        </w:rPr>
+        <w:t>dijkstra</w:t>
+      </w:r>
+      <w:proofErr w:type="spellEnd"/>
+      <w:r>
+        <w:rPr>
+          <w:rFonts w:ascii="Open Sans" w:hAnsi="Open Sans" w:cs="Open Sans"/>
+          <w:color w:val="333333"/>
+          <w:sz w:val="21"/>
+          <w:szCs w:val="21"/>
+        </w:rPr>
+        <w:t xml:space="preserve"> algorithm.</w:t>
       </w:r>
     </w:p>
     <w:p>
@@ -6973,11 +10033,19 @@
         </w:rPr>
         <w:t xml:space="preserve">Address: </w:t>
       </w:r>
-      <w:r>
-        <w:rPr>
-          <w:rFonts w:ascii="Open Sans" w:hAnsi="Open Sans" w:cs="Open Sans"/>
-        </w:rPr>
-        <w:t xml:space="preserve">Ponong Grande, Duenas, Iloilo </w:t>
+      <w:proofErr w:type="spellStart"/>
+      <w:r>
+        <w:rPr>
+          <w:rFonts w:ascii="Open Sans" w:hAnsi="Open Sans" w:cs="Open Sans"/>
+        </w:rPr>
+        <w:t>Ponong</w:t>
+      </w:r>
+      <w:proofErr w:type="spellEnd"/>
+      <w:r>
+        <w:rPr>
+          <w:rFonts w:ascii="Open Sans" w:hAnsi="Open Sans" w:cs="Open Sans"/>
+        </w:rPr>
+        <w:t xml:space="preserve"> Grande, Duenas, Iloilo </w:t>
       </w:r>
     </w:p>
     <w:p>
@@ -7065,11 +10133,19 @@
         </w:rPr>
         <w:t xml:space="preserve">Address: </w:t>
       </w:r>
-      <w:r>
-        <w:rPr>
-          <w:rFonts w:ascii="Open Sans" w:hAnsi="Open Sans" w:cs="Open Sans"/>
-        </w:rPr>
-        <w:t xml:space="preserve">Ponong Grande, Duenas, Iloilo </w:t>
+      <w:proofErr w:type="spellStart"/>
+      <w:r>
+        <w:rPr>
+          <w:rFonts w:ascii="Open Sans" w:hAnsi="Open Sans" w:cs="Open Sans"/>
+        </w:rPr>
+        <w:t>Ponong</w:t>
+      </w:r>
+      <w:proofErr w:type="spellEnd"/>
+      <w:r>
+        <w:rPr>
+          <w:rFonts w:ascii="Open Sans" w:hAnsi="Open Sans" w:cs="Open Sans"/>
+        </w:rPr>
+        <w:t xml:space="preserve"> Grande, Duenas, Iloilo </w:t>
       </w:r>
     </w:p>
     <w:p>
@@ -7107,7 +10183,7 @@
         </w:rPr>
         <w:t xml:space="preserve">Email Address: </w:t>
       </w:r>
-      <w:hyperlink r:id="rId9">
+      <w:hyperlink r:id="rId29">
         <w:r>
           <w:rPr>
             <w:rFonts w:ascii="Open Sans" w:hAnsi="Open Sans" w:cs="Open Sans"/>
@@ -7161,11 +10237,33 @@
         </w:rPr>
         <w:t xml:space="preserve">Address: </w:t>
       </w:r>
-      <w:r>
-        <w:rPr>
-          <w:rFonts w:ascii="Open Sans" w:hAnsi="Open Sans" w:cs="Open Sans"/>
-        </w:rPr>
-        <w:t>Brgy. San Rafael, Miagao, Iloilo</w:t>
+      <w:proofErr w:type="spellStart"/>
+      <w:r>
+        <w:rPr>
+          <w:rFonts w:ascii="Open Sans" w:hAnsi="Open Sans" w:cs="Open Sans"/>
+        </w:rPr>
+        <w:t>Brgy</w:t>
+      </w:r>
+      <w:proofErr w:type="spellEnd"/>
+      <w:r>
+        <w:rPr>
+          <w:rFonts w:ascii="Open Sans" w:hAnsi="Open Sans" w:cs="Open Sans"/>
+        </w:rPr>
+        <w:t xml:space="preserve">. San Rafael, </w:t>
+      </w:r>
+      <w:proofErr w:type="spellStart"/>
+      <w:r>
+        <w:rPr>
+          <w:rFonts w:ascii="Open Sans" w:hAnsi="Open Sans" w:cs="Open Sans"/>
+        </w:rPr>
+        <w:t>Miagao</w:t>
+      </w:r>
+      <w:proofErr w:type="spellEnd"/>
+      <w:r>
+        <w:rPr>
+          <w:rFonts w:ascii="Open Sans" w:hAnsi="Open Sans" w:cs="Open Sans"/>
+        </w:rPr>
+        <w:t>, Iloilo</w:t>
       </w:r>
     </w:p>
     <w:p>
@@ -7253,11 +10351,19 @@
         </w:rPr>
         <w:t xml:space="preserve">Address: </w:t>
       </w:r>
-      <w:r>
-        <w:rPr>
-          <w:rFonts w:ascii="Open Sans" w:hAnsi="Open Sans" w:cs="Open Sans"/>
-        </w:rPr>
-        <w:t>Brgy. Alegria, Dingle, Iloilo</w:t>
+      <w:proofErr w:type="spellStart"/>
+      <w:r>
+        <w:rPr>
+          <w:rFonts w:ascii="Open Sans" w:hAnsi="Open Sans" w:cs="Open Sans"/>
+        </w:rPr>
+        <w:t>Brgy</w:t>
+      </w:r>
+      <w:proofErr w:type="spellEnd"/>
+      <w:r>
+        <w:rPr>
+          <w:rFonts w:ascii="Open Sans" w:hAnsi="Open Sans" w:cs="Open Sans"/>
+        </w:rPr>
+        <w:t>. Alegria, Dingle, Iloilo</w:t>
       </w:r>
     </w:p>
     <w:p>
@@ -7344,142 +10450,14 @@
     </w:p>
     <w:p>
       <w:pPr>
-        <w:spacing w:line="360" w:lineRule="auto"/>
-        <w:rPr>
-          <w:rFonts w:ascii="Open Sans" w:hAnsi="Open Sans" w:cs="Open Sans"/>
-        </w:rPr>
-      </w:pPr>
-    </w:p>
-    <w:p>
-      <w:pPr>
-        <w:spacing w:line="360" w:lineRule="auto"/>
-        <w:rPr>
-          <w:rFonts w:ascii="Open Sans" w:hAnsi="Open Sans" w:cs="Open Sans"/>
-        </w:rPr>
-      </w:pPr>
-    </w:p>
-    <w:p>
-      <w:pPr>
-        <w:spacing w:line="360" w:lineRule="auto"/>
-        <w:rPr>
-          <w:rFonts w:ascii="Open Sans" w:hAnsi="Open Sans" w:cs="Open Sans"/>
-        </w:rPr>
-      </w:pPr>
-      <w:r>
-        <w:rPr>
-          <w:rFonts w:ascii="Open Sans" w:hAnsi="Open Sans" w:cs="Open Sans"/>
-        </w:rPr>
-        <w:br w:type="page"/>
-      </w:r>
-    </w:p>
-    <w:p>
-      <w:pPr>
-        <w:spacing w:line="360" w:lineRule="auto"/>
-        <w:rPr>
-          <w:rFonts w:ascii="Open Sans" w:hAnsi="Open Sans" w:cs="Open Sans"/>
-        </w:rPr>
-      </w:pPr>
-    </w:p>
-    <w:p>
-      <w:pPr>
-        <w:spacing w:line="360" w:lineRule="auto"/>
-        <w:rPr>
-          <w:rFonts w:ascii="Open Sans" w:hAnsi="Open Sans" w:cs="Open Sans"/>
-        </w:rPr>
-      </w:pPr>
-    </w:p>
-    <w:p>
-      <w:pPr>
-        <w:spacing w:line="360" w:lineRule="auto"/>
-        <w:rPr>
-          <w:rFonts w:ascii="Open Sans" w:hAnsi="Open Sans" w:cs="Open Sans"/>
-        </w:rPr>
-      </w:pPr>
-    </w:p>
-    <w:p>
-      <w:pPr>
-        <w:spacing w:line="360" w:lineRule="auto"/>
-        <w:rPr>
-          <w:rFonts w:ascii="Open Sans" w:hAnsi="Open Sans" w:cs="Open Sans"/>
-        </w:rPr>
-      </w:pPr>
-    </w:p>
-    <w:p>
-      <w:pPr>
-        <w:spacing w:line="360" w:lineRule="auto"/>
-        <w:rPr>
-          <w:rFonts w:ascii="Open Sans" w:hAnsi="Open Sans" w:cs="Open Sans"/>
-        </w:rPr>
-      </w:pPr>
-    </w:p>
-    <w:p>
-      <w:pPr>
-        <w:spacing w:line="360" w:lineRule="auto"/>
-        <w:rPr>
-          <w:rFonts w:ascii="Open Sans" w:hAnsi="Open Sans" w:cs="Open Sans"/>
-        </w:rPr>
-      </w:pPr>
-    </w:p>
-    <w:p>
-      <w:pPr>
-        <w:spacing w:line="360" w:lineRule="auto"/>
-        <w:rPr>
-          <w:rFonts w:ascii="Open Sans" w:hAnsi="Open Sans" w:cs="Open Sans"/>
-        </w:rPr>
-      </w:pPr>
-    </w:p>
-    <w:p>
-      <w:pPr>
-        <w:spacing w:line="360" w:lineRule="auto"/>
-        <w:rPr>
-          <w:rFonts w:ascii="Open Sans" w:hAnsi="Open Sans" w:cs="Open Sans"/>
-        </w:rPr>
-      </w:pPr>
-    </w:p>
-    <w:p>
-      <w:pPr>
-        <w:spacing w:line="360" w:lineRule="auto"/>
-        <w:rPr>
-          <w:rFonts w:ascii="Open Sans" w:hAnsi="Open Sans" w:cs="Open Sans"/>
-        </w:rPr>
-      </w:pPr>
-    </w:p>
-    <w:p>
-      <w:pPr>
-        <w:spacing w:line="360" w:lineRule="auto"/>
-        <w:rPr>
-          <w:rFonts w:ascii="Open Sans" w:hAnsi="Open Sans" w:cs="Open Sans"/>
-        </w:rPr>
-      </w:pPr>
-    </w:p>
-    <w:p>
-      <w:pPr>
-        <w:spacing w:line="360" w:lineRule="auto"/>
-        <w:rPr>
-          <w:rFonts w:ascii="Open Sans" w:hAnsi="Open Sans" w:cs="Open Sans"/>
-        </w:rPr>
-      </w:pPr>
-    </w:p>
-    <w:p>
-      <w:pPr>
-        <w:spacing w:line="360" w:lineRule="auto"/>
-        <w:rPr>
-          <w:rFonts w:ascii="Open Sans" w:hAnsi="Open Sans" w:cs="Open Sans"/>
-        </w:rPr>
-      </w:pPr>
-    </w:p>
-    <w:p>
-      <w:pPr>
-        <w:spacing w:line="360" w:lineRule="auto"/>
-        <w:jc w:val="center"/>
         <w:rPr>
           <w:rFonts w:ascii="Open Sans" w:hAnsi="Open Sans" w:cs="Open Sans"/>
         </w:rPr>
       </w:pPr>
     </w:p>
     <w:sectPr>
-      <w:headerReference w:type="default" r:id="rId10"/>
-      <w:footerReference w:type="default" r:id="rId11"/>
+      <w:headerReference w:type="default" r:id="rId30"/>
+      <w:footerReference w:type="default" r:id="rId31"/>
       <w:pgSz w:w="12240" w:h="15840"/>
       <w:pgMar w:top="1440" w:right="1440" w:bottom="1440" w:left="1440" w:header="720" w:footer="720" w:gutter="0"/>
       <w:pgNumType w:start="1"/>

</xml_diff>